<commit_message>
crear convocante y convocados
</commit_message>
<xml_diff>
--- a/plataformaCentroDeConciliacion/Documentos/Rutas.docx
+++ b/plataformaCentroDeConciliacion/Documentos/Rutas.docx
@@ -5593,45 +5593,18 @@
         </w:rPr>
         <w:t>:search</w:t>
       </w:r>
-      <w:r>
-        <w:rPr>
-          <w:b/>
-          <w:bCs/>
-          <w:sz w:val="24"/>
-          <w:szCs w:val="24"/>
-          <w:lang w:val="en-US"/>
-        </w:rPr>
-        <w:br/>
-      </w:r>
-    </w:p>
-    <w:p>
-      <w:pPr>
-        <w:spacing w:line="240" w:lineRule="auto"/>
-        <w:rPr>
-          <w:b/>
-          <w:bCs/>
-          <w:sz w:val="24"/>
-          <w:szCs w:val="24"/>
-        </w:rPr>
-      </w:pPr>
-      <w:r>
-        <w:rPr>
-          <w:b/>
-          <w:bCs/>
-          <w:sz w:val="24"/>
-          <w:szCs w:val="24"/>
-        </w:rPr>
-        <w:t>Vista Convocado</w:t>
-      </w:r>
-    </w:p>
-    <w:p>
-      <w:pPr>
-        <w:spacing w:line="240" w:lineRule="auto"/>
-        <w:rPr>
-          <w:b/>
-          <w:bCs/>
-          <w:sz w:val="24"/>
-          <w:szCs w:val="24"/>
+    </w:p>
+    <w:p>
+      <w:pPr>
+        <w:pStyle w:val="Prrafodelista"/>
+        <w:spacing w:line="240" w:lineRule="auto"/>
+        <w:ind w:left="1440"/>
+        <w:rPr>
+          <w:b/>
+          <w:bCs/>
+          <w:sz w:val="24"/>
+          <w:szCs w:val="24"/>
+          <w:lang w:val="en-US"/>
         </w:rPr>
       </w:pPr>
     </w:p>
@@ -5651,53 +5624,38 @@
           <w:lang w:val="en-US"/>
         </w:rPr>
       </w:pPr>
-      <w:proofErr w:type="spellStart"/>
-      <w:r>
-        <w:rPr>
-          <w:b/>
-          <w:bCs/>
-          <w:sz w:val="24"/>
-          <w:szCs w:val="24"/>
-          <w:lang w:val="en-US"/>
-        </w:rPr>
-        <w:t>Listar</w:t>
-      </w:r>
-      <w:proofErr w:type="spellEnd"/>
-      <w:r>
-        <w:rPr>
-          <w:b/>
-          <w:bCs/>
-          <w:sz w:val="24"/>
-          <w:szCs w:val="24"/>
-          <w:lang w:val="en-US"/>
-        </w:rPr>
-        <w:t xml:space="preserve"> </w:t>
-      </w:r>
-      <w:proofErr w:type="spellStart"/>
-      <w:r>
-        <w:rPr>
-          <w:b/>
-          <w:bCs/>
-          <w:sz w:val="24"/>
-          <w:szCs w:val="24"/>
-          <w:lang w:val="en-US"/>
-        </w:rPr>
-        <w:t>convocados</w:t>
-      </w:r>
-      <w:proofErr w:type="spellEnd"/>
-    </w:p>
-    <w:p>
-      <w:pPr>
-        <w:pStyle w:val="Prrafodelista"/>
-        <w:spacing w:line="240" w:lineRule="auto"/>
-        <w:rPr>
-          <w:b/>
-          <w:bCs/>
-          <w:sz w:val="24"/>
-          <w:szCs w:val="24"/>
-          <w:lang w:val="en-US"/>
-        </w:rPr>
-      </w:pPr>
+      <w:r>
+        <w:rPr>
+          <w:b/>
+          <w:bCs/>
+          <w:sz w:val="24"/>
+          <w:szCs w:val="24"/>
+          <w:lang w:val="en-US"/>
+        </w:rPr>
+        <w:t xml:space="preserve">Crear </w:t>
+      </w:r>
+      <w:proofErr w:type="spellStart"/>
+      <w:r>
+        <w:rPr>
+          <w:b/>
+          <w:bCs/>
+          <w:sz w:val="24"/>
+          <w:szCs w:val="24"/>
+          <w:lang w:val="en-US"/>
+        </w:rPr>
+        <w:t>con</w:t>
+      </w:r>
+      <w:r>
+        <w:rPr>
+          <w:b/>
+          <w:bCs/>
+          <w:sz w:val="24"/>
+          <w:szCs w:val="24"/>
+          <w:lang w:val="en-US"/>
+        </w:rPr>
+        <w:t>vocante</w:t>
+      </w:r>
+      <w:proofErr w:type="spellEnd"/>
     </w:p>
     <w:p>
       <w:pPr>
@@ -5723,7 +5681,7 @@
           <w:szCs w:val="24"/>
           <w:lang w:val="en-US"/>
         </w:rPr>
-        <w:t xml:space="preserve">Get: </w:t>
+        <w:t xml:space="preserve">Post: </w:t>
       </w:r>
       <w:proofErr w:type="spellStart"/>
       <w:r>
@@ -5759,53 +5717,60 @@
           <w:shd w:val="clear" w:color="auto" w:fill="FFFFFF"/>
           <w:lang w:val="en-US"/>
         </w:rPr>
+        <w:t>/:Id</w:t>
+      </w:r>
+      <w:proofErr w:type="gramEnd"/>
+      <w:r>
+        <w:rPr>
+          <w:rFonts w:ascii="Segoe UI" w:hAnsi="Segoe UI" w:cs="Segoe UI"/>
+          <w:color w:val="212121"/>
+          <w:sz w:val="20"/>
+          <w:szCs w:val="20"/>
+          <w:shd w:val="clear" w:color="auto" w:fill="FFFFFF"/>
+          <w:lang w:val="en-US"/>
+        </w:rPr>
         <w:t>/</w:t>
       </w:r>
       <w:r>
         <w:rPr>
-          <w:rFonts w:ascii="Segoe UI" w:hAnsi="Segoe UI" w:cs="Segoe UI"/>
-          <w:color w:val="212121"/>
-          <w:sz w:val="20"/>
-          <w:szCs w:val="20"/>
-          <w:shd w:val="clear" w:color="auto" w:fill="FFFFFF"/>
-          <w:lang w:val="en-US"/>
-        </w:rPr>
-        <w:t>:</w:t>
-      </w:r>
-      <w:r>
-        <w:rPr>
-          <w:rFonts w:ascii="Segoe UI" w:hAnsi="Segoe UI" w:cs="Segoe UI"/>
-          <w:color w:val="212121"/>
-          <w:sz w:val="20"/>
-          <w:szCs w:val="20"/>
-          <w:shd w:val="clear" w:color="auto" w:fill="FFFFFF"/>
-          <w:lang w:val="en-US"/>
-        </w:rPr>
-        <w:t>Id</w:t>
-      </w:r>
-      <w:proofErr w:type="gramEnd"/>
-      <w:r>
-        <w:rPr>
-          <w:rFonts w:ascii="Segoe UI" w:hAnsi="Segoe UI" w:cs="Segoe UI"/>
-          <w:color w:val="212121"/>
-          <w:sz w:val="20"/>
-          <w:szCs w:val="20"/>
-          <w:shd w:val="clear" w:color="auto" w:fill="FFFFFF"/>
-          <w:lang w:val="en-US"/>
+          <w:rFonts w:ascii="Helvetica" w:hAnsi="Helvetica" w:cs="Helvetica"/>
+          <w:color w:val="212121"/>
+          <w:sz w:val="18"/>
+          <w:szCs w:val="18"/>
+          <w:shd w:val="clear" w:color="auto" w:fill="FFFFFF"/>
+        </w:rPr>
+        <w:t>convoca</w:t>
+      </w:r>
+      <w:r>
+        <w:rPr>
+          <w:rFonts w:ascii="Helvetica" w:hAnsi="Helvetica" w:cs="Helvetica"/>
+          <w:color w:val="212121"/>
+          <w:sz w:val="18"/>
+          <w:szCs w:val="18"/>
+          <w:shd w:val="clear" w:color="auto" w:fill="FFFFFF"/>
+        </w:rPr>
+        <w:t>dos</w:t>
+      </w:r>
+      <w:r>
+        <w:rPr>
+          <w:rFonts w:ascii="Helvetica" w:hAnsi="Helvetica" w:cs="Helvetica"/>
+          <w:color w:val="212121"/>
+          <w:sz w:val="18"/>
+          <w:szCs w:val="18"/>
+          <w:shd w:val="clear" w:color="auto" w:fill="FFFFFF"/>
         </w:rPr>
         <w:t>/</w:t>
       </w:r>
       <w:proofErr w:type="spellStart"/>
       <w:r>
         <w:rPr>
-          <w:rFonts w:ascii="Segoe UI" w:hAnsi="Segoe UI" w:cs="Segoe UI"/>
-          <w:color w:val="212121"/>
-          <w:sz w:val="20"/>
-          <w:szCs w:val="20"/>
-          <w:shd w:val="clear" w:color="auto" w:fill="FFFFFF"/>
-          <w:lang w:val="en-US"/>
-        </w:rPr>
-        <w:t>convocados</w:t>
+          <w:rFonts w:ascii="Helvetica" w:hAnsi="Helvetica" w:cs="Helvetica"/>
+          <w:color w:val="212121"/>
+          <w:sz w:val="18"/>
+          <w:szCs w:val="18"/>
+          <w:shd w:val="clear" w:color="auto" w:fill="FFFFFF"/>
+        </w:rPr>
+        <w:t>crear_personas</w:t>
       </w:r>
       <w:proofErr w:type="spellEnd"/>
     </w:p>
@@ -5813,13 +5778,53 @@
       <w:pPr>
         <w:pStyle w:val="Prrafodelista"/>
         <w:spacing w:line="240" w:lineRule="auto"/>
-        <w:ind w:left="1440"/>
-        <w:rPr>
-          <w:b/>
-          <w:bCs/>
-          <w:sz w:val="24"/>
-          <w:szCs w:val="24"/>
-          <w:lang w:val="en-US"/>
+        <w:rPr>
+          <w:b/>
+          <w:bCs/>
+          <w:sz w:val="24"/>
+          <w:szCs w:val="24"/>
+          <w:lang w:val="en-US"/>
+        </w:rPr>
+      </w:pPr>
+      <w:r>
+        <w:rPr>
+          <w:b/>
+          <w:bCs/>
+          <w:sz w:val="24"/>
+          <w:szCs w:val="24"/>
+          <w:lang w:val="en-US"/>
+        </w:rPr>
+        <w:br/>
+      </w:r>
+    </w:p>
+    <w:p>
+      <w:pPr>
+        <w:spacing w:line="240" w:lineRule="auto"/>
+        <w:rPr>
+          <w:b/>
+          <w:bCs/>
+          <w:sz w:val="24"/>
+          <w:szCs w:val="24"/>
+        </w:rPr>
+      </w:pPr>
+      <w:r>
+        <w:rPr>
+          <w:b/>
+          <w:bCs/>
+          <w:sz w:val="24"/>
+          <w:szCs w:val="24"/>
+        </w:rPr>
+        <w:t>Vista Convocado</w:t>
+      </w:r>
+    </w:p>
+    <w:p>
+      <w:pPr>
+        <w:spacing w:line="240" w:lineRule="auto"/>
+        <w:rPr>
+          <w:b/>
+          <w:bCs/>
+          <w:sz w:val="24"/>
+          <w:szCs w:val="24"/>
         </w:rPr>
       </w:pPr>
     </w:p>
@@ -5848,7 +5853,7 @@
           <w:szCs w:val="24"/>
           <w:lang w:val="en-US"/>
         </w:rPr>
-        <w:t>Agregar</w:t>
+        <w:t>Listar</w:t>
       </w:r>
       <w:proofErr w:type="spellEnd"/>
       <w:r>
@@ -5870,7 +5875,7 @@
           <w:szCs w:val="24"/>
           <w:lang w:val="en-US"/>
         </w:rPr>
-        <w:t>Convocados</w:t>
+        <w:t>convocados</w:t>
       </w:r>
       <w:proofErr w:type="spellEnd"/>
     </w:p>
@@ -5911,18 +5916,7 @@
           <w:szCs w:val="24"/>
           <w:lang w:val="en-US"/>
         </w:rPr>
-        <w:t>Post:</w:t>
-      </w:r>
-      <w:r>
-        <w:rPr>
-          <w:rFonts w:ascii="Segoe UI" w:hAnsi="Segoe UI" w:cs="Segoe UI"/>
-          <w:color w:val="212121"/>
-          <w:sz w:val="20"/>
-          <w:szCs w:val="20"/>
-          <w:shd w:val="clear" w:color="auto" w:fill="FFFFFF"/>
-          <w:lang w:val="en-US"/>
-        </w:rPr>
-        <w:t xml:space="preserve"> </w:t>
+        <w:t xml:space="preserve">Get: </w:t>
       </w:r>
       <w:proofErr w:type="spellStart"/>
       <w:r>
@@ -6007,41 +6001,6 @@
         <w:t>convocados</w:t>
       </w:r>
       <w:proofErr w:type="spellEnd"/>
-      <w:r>
-        <w:rPr>
-          <w:rFonts w:ascii="Segoe UI" w:hAnsi="Segoe UI" w:cs="Segoe UI"/>
-          <w:color w:val="212121"/>
-          <w:sz w:val="20"/>
-          <w:szCs w:val="20"/>
-          <w:shd w:val="clear" w:color="auto" w:fill="FFFFFF"/>
-          <w:lang w:val="en-US"/>
-        </w:rPr>
-        <w:t>/:</w:t>
-      </w:r>
-      <w:proofErr w:type="spellStart"/>
-      <w:r>
-        <w:rPr>
-          <w:rFonts w:ascii="Segoe UI" w:hAnsi="Segoe UI" w:cs="Segoe UI"/>
-          <w:color w:val="212121"/>
-          <w:sz w:val="20"/>
-          <w:szCs w:val="20"/>
-          <w:shd w:val="clear" w:color="auto" w:fill="FFFFFF"/>
-          <w:lang w:val="en-US"/>
-        </w:rPr>
-        <w:t>identificacion</w:t>
-      </w:r>
-      <w:proofErr w:type="spellEnd"/>
-      <w:r>
-        <w:rPr>
-          <w:rFonts w:ascii="Segoe UI" w:hAnsi="Segoe UI" w:cs="Segoe UI"/>
-          <w:color w:val="212121"/>
-          <w:sz w:val="20"/>
-          <w:szCs w:val="20"/>
-          <w:shd w:val="clear" w:color="auto" w:fill="FFFFFF"/>
-          <w:lang w:val="en-US"/>
-        </w:rPr>
-        <w:t>/</w:t>
-      </w:r>
     </w:p>
     <w:p>
       <w:pPr>
@@ -6070,26 +6029,43 @@
           <w:bCs/>
           <w:sz w:val="24"/>
           <w:szCs w:val="24"/>
-        </w:rPr>
-      </w:pPr>
-      <w:r>
-        <w:rPr>
-          <w:b/>
-          <w:bCs/>
-          <w:sz w:val="24"/>
-          <w:szCs w:val="24"/>
-        </w:rPr>
-        <w:t>Eliminar Convoca</w:t>
-      </w:r>
-      <w:r>
-        <w:rPr>
-          <w:b/>
-          <w:bCs/>
-          <w:sz w:val="24"/>
-          <w:szCs w:val="24"/>
-        </w:rPr>
-        <w:t>dos de la solicitud</w:t>
-      </w:r>
+          <w:lang w:val="en-US"/>
+        </w:rPr>
+      </w:pPr>
+      <w:proofErr w:type="spellStart"/>
+      <w:r>
+        <w:rPr>
+          <w:b/>
+          <w:bCs/>
+          <w:sz w:val="24"/>
+          <w:szCs w:val="24"/>
+          <w:lang w:val="en-US"/>
+        </w:rPr>
+        <w:t>Agregar</w:t>
+      </w:r>
+      <w:proofErr w:type="spellEnd"/>
+      <w:r>
+        <w:rPr>
+          <w:b/>
+          <w:bCs/>
+          <w:sz w:val="24"/>
+          <w:szCs w:val="24"/>
+          <w:lang w:val="en-US"/>
+        </w:rPr>
+        <w:t xml:space="preserve"> </w:t>
+      </w:r>
+      <w:proofErr w:type="spellStart"/>
+      <w:r>
+        <w:rPr>
+          <w:b/>
+          <w:bCs/>
+          <w:sz w:val="24"/>
+          <w:szCs w:val="24"/>
+          <w:lang w:val="en-US"/>
+        </w:rPr>
+        <w:t>Convocados</w:t>
+      </w:r>
+      <w:proofErr w:type="spellEnd"/>
     </w:p>
     <w:p>
       <w:pPr>
@@ -6100,6 +6076,7 @@
           <w:bCs/>
           <w:sz w:val="24"/>
           <w:szCs w:val="24"/>
+          <w:lang w:val="en-US"/>
         </w:rPr>
       </w:pPr>
     </w:p>
@@ -6116,59 +6093,53 @@
           <w:bCs/>
           <w:sz w:val="24"/>
           <w:szCs w:val="24"/>
-        </w:rPr>
-      </w:pPr>
-      <w:proofErr w:type="spellStart"/>
-      <w:r>
-        <w:rPr>
-          <w:b/>
-          <w:bCs/>
-          <w:sz w:val="24"/>
-          <w:szCs w:val="24"/>
-        </w:rPr>
-        <w:t>Delete</w:t>
-      </w:r>
-      <w:proofErr w:type="spellEnd"/>
-      <w:r>
-        <w:rPr>
-          <w:b/>
-          <w:bCs/>
-          <w:sz w:val="24"/>
-          <w:szCs w:val="24"/>
-        </w:rPr>
-        <w:t xml:space="preserve">: </w:t>
-      </w:r>
-      <w:r>
-        <w:rPr>
-          <w:rFonts w:ascii="Segoe UI" w:hAnsi="Segoe UI" w:cs="Segoe UI"/>
-          <w:color w:val="212121"/>
-          <w:sz w:val="20"/>
-          <w:szCs w:val="20"/>
-          <w:shd w:val="clear" w:color="auto" w:fill="FFFFFF"/>
-        </w:rPr>
-        <w:t>api/</w:t>
-      </w:r>
-      <w:proofErr w:type="spellStart"/>
-      <w:r>
-        <w:rPr>
-          <w:rFonts w:ascii="Segoe UI" w:hAnsi="Segoe UI" w:cs="Segoe UI"/>
-          <w:color w:val="212121"/>
-          <w:sz w:val="20"/>
-          <w:szCs w:val="20"/>
-          <w:shd w:val="clear" w:color="auto" w:fill="FFFFFF"/>
-        </w:rPr>
-        <w:t>gateway</w:t>
-      </w:r>
-      <w:proofErr w:type="spellEnd"/>
-      <w:r>
-        <w:rPr>
-          <w:rFonts w:ascii="Segoe UI" w:hAnsi="Segoe UI" w:cs="Segoe UI"/>
-          <w:color w:val="212121"/>
-          <w:sz w:val="20"/>
-          <w:szCs w:val="20"/>
-          <w:shd w:val="clear" w:color="auto" w:fill="FFFFFF"/>
-        </w:rPr>
-        <w:t>/v1/solicitudes</w:t>
+          <w:lang w:val="en-US"/>
+        </w:rPr>
+      </w:pPr>
+      <w:r>
+        <w:rPr>
+          <w:b/>
+          <w:bCs/>
+          <w:sz w:val="24"/>
+          <w:szCs w:val="24"/>
+          <w:lang w:val="en-US"/>
+        </w:rPr>
+        <w:t>Post:</w:t>
+      </w:r>
+      <w:r>
+        <w:rPr>
+          <w:rFonts w:ascii="Segoe UI" w:hAnsi="Segoe UI" w:cs="Segoe UI"/>
+          <w:color w:val="212121"/>
+          <w:sz w:val="20"/>
+          <w:szCs w:val="20"/>
+          <w:shd w:val="clear" w:color="auto" w:fill="FFFFFF"/>
+          <w:lang w:val="en-US"/>
+        </w:rPr>
+        <w:t xml:space="preserve"> </w:t>
+      </w:r>
+      <w:proofErr w:type="spellStart"/>
+      <w:r>
+        <w:rPr>
+          <w:rFonts w:ascii="Segoe UI" w:hAnsi="Segoe UI" w:cs="Segoe UI"/>
+          <w:color w:val="212121"/>
+          <w:sz w:val="20"/>
+          <w:szCs w:val="20"/>
+          <w:shd w:val="clear" w:color="auto" w:fill="FFFFFF"/>
+          <w:lang w:val="en-US"/>
+        </w:rPr>
+        <w:t>api</w:t>
+      </w:r>
+      <w:proofErr w:type="spellEnd"/>
+      <w:r>
+        <w:rPr>
+          <w:rFonts w:ascii="Segoe UI" w:hAnsi="Segoe UI" w:cs="Segoe UI"/>
+          <w:color w:val="212121"/>
+          <w:sz w:val="20"/>
+          <w:szCs w:val="20"/>
+          <w:shd w:val="clear" w:color="auto" w:fill="FFFFFF"/>
+          <w:lang w:val="en-US"/>
+        </w:rPr>
+        <w:t>/gateway/v1/solicitudes</w:t>
       </w:r>
       <w:proofErr w:type="gramStart"/>
       <w:r>
@@ -6178,8 +6149,31 @@
           <w:sz w:val="20"/>
           <w:szCs w:val="20"/>
           <w:shd w:val="clear" w:color="auto" w:fill="FFFFFF"/>
-        </w:rPr>
-        <w:t>/:Id</w:t>
+          <w:lang w:val="en-US"/>
+        </w:rPr>
+        <w:t>/</w:t>
+      </w:r>
+      <w:r>
+        <w:rPr>
+          <w:rFonts w:ascii="Segoe UI" w:hAnsi="Segoe UI" w:cs="Segoe UI"/>
+          <w:color w:val="212121"/>
+          <w:sz w:val="20"/>
+          <w:szCs w:val="20"/>
+          <w:shd w:val="clear" w:color="auto" w:fill="FFFFFF"/>
+          <w:lang w:val="en-US"/>
+        </w:rPr>
+        <w:t>:</w:t>
+      </w:r>
+      <w:r>
+        <w:rPr>
+          <w:rFonts w:ascii="Segoe UI" w:hAnsi="Segoe UI" w:cs="Segoe UI"/>
+          <w:color w:val="212121"/>
+          <w:sz w:val="20"/>
+          <w:szCs w:val="20"/>
+          <w:shd w:val="clear" w:color="auto" w:fill="FFFFFF"/>
+          <w:lang w:val="en-US"/>
+        </w:rPr>
+        <w:t>Id</w:t>
       </w:r>
       <w:proofErr w:type="gramEnd"/>
       <w:r>
@@ -6189,8 +6183,57 @@
           <w:sz w:val="20"/>
           <w:szCs w:val="20"/>
           <w:shd w:val="clear" w:color="auto" w:fill="FFFFFF"/>
-        </w:rPr>
-        <w:t>/personas/:identificación</w:t>
+          <w:lang w:val="en-US"/>
+        </w:rPr>
+        <w:t>/</w:t>
+      </w:r>
+      <w:proofErr w:type="spellStart"/>
+      <w:r>
+        <w:rPr>
+          <w:rFonts w:ascii="Segoe UI" w:hAnsi="Segoe UI" w:cs="Segoe UI"/>
+          <w:color w:val="212121"/>
+          <w:sz w:val="20"/>
+          <w:szCs w:val="20"/>
+          <w:shd w:val="clear" w:color="auto" w:fill="FFFFFF"/>
+          <w:lang w:val="en-US"/>
+        </w:rPr>
+        <w:t>convocados</w:t>
+      </w:r>
+      <w:proofErr w:type="spellEnd"/>
+      <w:r>
+        <w:rPr>
+          <w:rFonts w:ascii="Segoe UI" w:hAnsi="Segoe UI" w:cs="Segoe UI"/>
+          <w:color w:val="212121"/>
+          <w:sz w:val="20"/>
+          <w:szCs w:val="20"/>
+          <w:shd w:val="clear" w:color="auto" w:fill="FFFFFF"/>
+          <w:lang w:val="en-US"/>
+        </w:rPr>
+        <w:t>/:</w:t>
+      </w:r>
+      <w:proofErr w:type="spellStart"/>
+      <w:r>
+        <w:rPr>
+          <w:rFonts w:ascii="Segoe UI" w:hAnsi="Segoe UI" w:cs="Segoe UI"/>
+          <w:color w:val="212121"/>
+          <w:sz w:val="20"/>
+          <w:szCs w:val="20"/>
+          <w:shd w:val="clear" w:color="auto" w:fill="FFFFFF"/>
+          <w:lang w:val="en-US"/>
+        </w:rPr>
+        <w:t>identificacion</w:t>
+      </w:r>
+      <w:proofErr w:type="spellEnd"/>
+      <w:r>
+        <w:rPr>
+          <w:rFonts w:ascii="Segoe UI" w:hAnsi="Segoe UI" w:cs="Segoe UI"/>
+          <w:color w:val="212121"/>
+          <w:sz w:val="20"/>
+          <w:szCs w:val="20"/>
+          <w:shd w:val="clear" w:color="auto" w:fill="FFFFFF"/>
+          <w:lang w:val="en-US"/>
+        </w:rPr>
+        <w:t>/</w:t>
       </w:r>
     </w:p>
     <w:p>
@@ -6203,6 +6246,7 @@
           <w:bCs/>
           <w:sz w:val="24"/>
           <w:szCs w:val="24"/>
+          <w:lang w:val="en-US"/>
         </w:rPr>
       </w:pPr>
     </w:p>
@@ -6228,7 +6272,16 @@
           <w:sz w:val="24"/>
           <w:szCs w:val="24"/>
         </w:rPr>
-        <w:t>Buscar Convocado por nombre</w:t>
+        <w:t>Eliminar Convoca</w:t>
+      </w:r>
+      <w:r>
+        <w:rPr>
+          <w:b/>
+          <w:bCs/>
+          <w:sz w:val="24"/>
+          <w:szCs w:val="24"/>
+        </w:rPr>
+        <w:t>dos de la solicitud</w:t>
       </w:r>
     </w:p>
     <w:p>
@@ -6256,42 +6309,59 @@
           <w:bCs/>
           <w:sz w:val="24"/>
           <w:szCs w:val="24"/>
-          <w:lang w:val="en-US"/>
-        </w:rPr>
-      </w:pPr>
-      <w:r>
-        <w:rPr>
-          <w:b/>
-          <w:bCs/>
-          <w:sz w:val="24"/>
-          <w:szCs w:val="24"/>
-          <w:lang w:val="en-US"/>
-        </w:rPr>
-        <w:t xml:space="preserve">Get: </w:t>
-      </w:r>
-      <w:proofErr w:type="spellStart"/>
-      <w:r>
-        <w:rPr>
-          <w:rFonts w:ascii="Segoe UI" w:hAnsi="Segoe UI" w:cs="Segoe UI"/>
-          <w:color w:val="212121"/>
-          <w:sz w:val="20"/>
-          <w:szCs w:val="20"/>
-          <w:shd w:val="clear" w:color="auto" w:fill="FFFFFF"/>
-          <w:lang w:val="en-US"/>
-        </w:rPr>
-        <w:t>api</w:t>
-      </w:r>
-      <w:proofErr w:type="spellEnd"/>
-      <w:r>
-        <w:rPr>
-          <w:rFonts w:ascii="Segoe UI" w:hAnsi="Segoe UI" w:cs="Segoe UI"/>
-          <w:color w:val="212121"/>
-          <w:sz w:val="20"/>
-          <w:szCs w:val="20"/>
-          <w:shd w:val="clear" w:color="auto" w:fill="FFFFFF"/>
-          <w:lang w:val="en-US"/>
-        </w:rPr>
-        <w:t>/gateway/v1/solicitudes</w:t>
+        </w:rPr>
+      </w:pPr>
+      <w:proofErr w:type="spellStart"/>
+      <w:r>
+        <w:rPr>
+          <w:b/>
+          <w:bCs/>
+          <w:sz w:val="24"/>
+          <w:szCs w:val="24"/>
+        </w:rPr>
+        <w:t>Delete</w:t>
+      </w:r>
+      <w:proofErr w:type="spellEnd"/>
+      <w:r>
+        <w:rPr>
+          <w:b/>
+          <w:bCs/>
+          <w:sz w:val="24"/>
+          <w:szCs w:val="24"/>
+        </w:rPr>
+        <w:t xml:space="preserve">: </w:t>
+      </w:r>
+      <w:r>
+        <w:rPr>
+          <w:rFonts w:ascii="Segoe UI" w:hAnsi="Segoe UI" w:cs="Segoe UI"/>
+          <w:color w:val="212121"/>
+          <w:sz w:val="20"/>
+          <w:szCs w:val="20"/>
+          <w:shd w:val="clear" w:color="auto" w:fill="FFFFFF"/>
+        </w:rPr>
+        <w:t>api/</w:t>
+      </w:r>
+      <w:proofErr w:type="spellStart"/>
+      <w:r>
+        <w:rPr>
+          <w:rFonts w:ascii="Segoe UI" w:hAnsi="Segoe UI" w:cs="Segoe UI"/>
+          <w:color w:val="212121"/>
+          <w:sz w:val="20"/>
+          <w:szCs w:val="20"/>
+          <w:shd w:val="clear" w:color="auto" w:fill="FFFFFF"/>
+        </w:rPr>
+        <w:t>gateway</w:t>
+      </w:r>
+      <w:proofErr w:type="spellEnd"/>
+      <w:r>
+        <w:rPr>
+          <w:rFonts w:ascii="Segoe UI" w:hAnsi="Segoe UI" w:cs="Segoe UI"/>
+          <w:color w:val="212121"/>
+          <w:sz w:val="20"/>
+          <w:szCs w:val="20"/>
+          <w:shd w:val="clear" w:color="auto" w:fill="FFFFFF"/>
+        </w:rPr>
+        <w:t>/v1/solicitudes</w:t>
       </w:r>
       <w:proofErr w:type="gramStart"/>
       <w:r>
@@ -6301,7 +6371,6 @@
           <w:sz w:val="20"/>
           <w:szCs w:val="20"/>
           <w:shd w:val="clear" w:color="auto" w:fill="FFFFFF"/>
-          <w:lang w:val="en-US"/>
         </w:rPr>
         <w:t>/:Id</w:t>
       </w:r>
@@ -6313,68 +6382,46 @@
           <w:sz w:val="20"/>
           <w:szCs w:val="20"/>
           <w:shd w:val="clear" w:color="auto" w:fill="FFFFFF"/>
-          <w:lang w:val="en-US"/>
-        </w:rPr>
-        <w:t>/</w:t>
-      </w:r>
-      <w:proofErr w:type="spellStart"/>
-      <w:r>
-        <w:rPr>
-          <w:rFonts w:ascii="Segoe UI" w:hAnsi="Segoe UI" w:cs="Segoe UI"/>
-          <w:color w:val="212121"/>
-          <w:sz w:val="20"/>
-          <w:szCs w:val="20"/>
-          <w:shd w:val="clear" w:color="auto" w:fill="FFFFFF"/>
-          <w:lang w:val="en-US"/>
-        </w:rPr>
-        <w:t>convocados</w:t>
-      </w:r>
-      <w:proofErr w:type="spellEnd"/>
-      <w:r>
-        <w:rPr>
-          <w:rFonts w:ascii="Segoe UI" w:hAnsi="Segoe UI" w:cs="Segoe UI"/>
-          <w:color w:val="212121"/>
-          <w:sz w:val="20"/>
-          <w:szCs w:val="20"/>
-          <w:shd w:val="clear" w:color="auto" w:fill="FFFFFF"/>
-          <w:lang w:val="en-US"/>
-        </w:rPr>
-        <w:t>/:search</w:t>
+        </w:rPr>
+        <w:t>/personas/:identificación</w:t>
       </w:r>
     </w:p>
     <w:p>
       <w:pPr>
         <w:pStyle w:val="Prrafodelista"/>
         <w:spacing w:line="240" w:lineRule="auto"/>
+        <w:rPr>
+          <w:b/>
+          <w:bCs/>
+          <w:sz w:val="24"/>
+          <w:szCs w:val="24"/>
+        </w:rPr>
+      </w:pPr>
+    </w:p>
+    <w:p>
+      <w:pPr>
+        <w:pStyle w:val="Prrafodelista"/>
+        <w:spacing w:line="240" w:lineRule="auto"/>
+        <w:rPr>
+          <w:b/>
+          <w:bCs/>
+          <w:sz w:val="24"/>
+          <w:szCs w:val="24"/>
+        </w:rPr>
+      </w:pPr>
+    </w:p>
+    <w:p>
+      <w:pPr>
+        <w:pStyle w:val="Prrafodelista"/>
+        <w:spacing w:line="240" w:lineRule="auto"/>
         <w:ind w:left="1440"/>
         <w:rPr>
           <w:b/>
           <w:bCs/>
           <w:sz w:val="24"/>
           <w:szCs w:val="24"/>
-          <w:lang w:val="en-US"/>
-        </w:rPr>
-      </w:pPr>
-    </w:p>
-    <w:p>
-      <w:pPr>
-        <w:spacing w:line="240" w:lineRule="auto"/>
-        <w:rPr>
-          <w:b/>
-          <w:bCs/>
-          <w:sz w:val="24"/>
-          <w:szCs w:val="24"/>
-        </w:rPr>
-      </w:pPr>
-      <w:r>
-        <w:rPr>
-          <w:b/>
-          <w:bCs/>
-          <w:sz w:val="24"/>
-          <w:szCs w:val="24"/>
-        </w:rPr>
-        <w:t>Vista Conciliador</w:t>
-      </w:r>
+        </w:rPr>
+      </w:pPr>
     </w:p>
     <w:p>
       <w:pPr>
@@ -6389,42 +6436,27 @@
           <w:bCs/>
           <w:sz w:val="24"/>
           <w:szCs w:val="24"/>
-          <w:lang w:val="en-US"/>
-        </w:rPr>
-      </w:pPr>
-      <w:proofErr w:type="spellStart"/>
-      <w:r>
-        <w:rPr>
-          <w:b/>
-          <w:bCs/>
-          <w:sz w:val="24"/>
-          <w:szCs w:val="24"/>
-          <w:lang w:val="en-US"/>
+        </w:rPr>
+      </w:pPr>
+      <w:r>
+        <w:rPr>
+          <w:b/>
+          <w:bCs/>
+          <w:sz w:val="24"/>
+          <w:szCs w:val="24"/>
         </w:rPr>
         <w:lastRenderedPageBreak/>
-        <w:t>Listar</w:t>
-      </w:r>
-      <w:proofErr w:type="spellEnd"/>
-      <w:r>
-        <w:rPr>
-          <w:b/>
-          <w:bCs/>
-          <w:sz w:val="24"/>
-          <w:szCs w:val="24"/>
-          <w:lang w:val="en-US"/>
-        </w:rPr>
-        <w:t xml:space="preserve"> </w:t>
-      </w:r>
-      <w:proofErr w:type="spellStart"/>
-      <w:r>
-        <w:rPr>
-          <w:b/>
-          <w:bCs/>
-          <w:sz w:val="24"/>
-          <w:szCs w:val="24"/>
-          <w:lang w:val="en-US"/>
-        </w:rPr>
-        <w:t>conciliador</w:t>
+        <w:t xml:space="preserve">Buscar Convocado por </w:t>
+      </w:r>
+      <w:proofErr w:type="spellStart"/>
+      <w:r>
+        <w:rPr>
+          <w:b/>
+          <w:bCs/>
+          <w:sz w:val="24"/>
+          <w:szCs w:val="24"/>
+        </w:rPr>
+        <w:t>Identidicacion</w:t>
       </w:r>
       <w:proofErr w:type="spellEnd"/>
     </w:p>
@@ -6437,7 +6469,6 @@
           <w:bCs/>
           <w:sz w:val="24"/>
           <w:szCs w:val="24"/>
-          <w:lang w:val="en-US"/>
         </w:rPr>
       </w:pPr>
     </w:p>
@@ -6501,55 +6532,44 @@
           <w:shd w:val="clear" w:color="auto" w:fill="FFFFFF"/>
           <w:lang w:val="en-US"/>
         </w:rPr>
+        <w:t>/:Id</w:t>
+      </w:r>
+      <w:proofErr w:type="gramEnd"/>
+      <w:r>
+        <w:rPr>
+          <w:rFonts w:ascii="Segoe UI" w:hAnsi="Segoe UI" w:cs="Segoe UI"/>
+          <w:color w:val="212121"/>
+          <w:sz w:val="20"/>
+          <w:szCs w:val="20"/>
+          <w:shd w:val="clear" w:color="auto" w:fill="FFFFFF"/>
+          <w:lang w:val="en-US"/>
+        </w:rPr>
         <w:t>/</w:t>
       </w:r>
-      <w:r>
-        <w:rPr>
-          <w:rFonts w:ascii="Segoe UI" w:hAnsi="Segoe UI" w:cs="Segoe UI"/>
-          <w:color w:val="212121"/>
-          <w:sz w:val="20"/>
-          <w:szCs w:val="20"/>
-          <w:shd w:val="clear" w:color="auto" w:fill="FFFFFF"/>
-          <w:lang w:val="en-US"/>
-        </w:rPr>
-        <w:t>:</w:t>
-      </w:r>
-      <w:r>
-        <w:rPr>
-          <w:rFonts w:ascii="Segoe UI" w:hAnsi="Segoe UI" w:cs="Segoe UI"/>
-          <w:color w:val="212121"/>
-          <w:sz w:val="20"/>
-          <w:szCs w:val="20"/>
-          <w:shd w:val="clear" w:color="auto" w:fill="FFFFFF"/>
-          <w:lang w:val="en-US"/>
-        </w:rPr>
-        <w:t>Id</w:t>
-      </w:r>
-      <w:proofErr w:type="gramEnd"/>
-      <w:r>
-        <w:rPr>
-          <w:rFonts w:ascii="Segoe UI" w:hAnsi="Segoe UI" w:cs="Segoe UI"/>
-          <w:color w:val="212121"/>
-          <w:sz w:val="20"/>
-          <w:szCs w:val="20"/>
-          <w:shd w:val="clear" w:color="auto" w:fill="FFFFFF"/>
-          <w:lang w:val="en-US"/>
-        </w:rPr>
-        <w:t>/</w:t>
-      </w:r>
-      <w:proofErr w:type="spellStart"/>
-      <w:r>
-        <w:rPr>
-          <w:rFonts w:ascii="Segoe UI" w:hAnsi="Segoe UI" w:cs="Segoe UI"/>
-          <w:color w:val="212121"/>
-          <w:sz w:val="20"/>
-          <w:szCs w:val="20"/>
-          <w:shd w:val="clear" w:color="auto" w:fill="FFFFFF"/>
-          <w:lang w:val="en-US"/>
-        </w:rPr>
-        <w:t>conciliadores</w:t>
-      </w:r>
-      <w:proofErr w:type="spellEnd"/>
+      <w:proofErr w:type="spellStart"/>
+      <w:r>
+        <w:rPr>
+          <w:rFonts w:ascii="Segoe UI" w:hAnsi="Segoe UI" w:cs="Segoe UI"/>
+          <w:color w:val="212121"/>
+          <w:sz w:val="20"/>
+          <w:szCs w:val="20"/>
+          <w:shd w:val="clear" w:color="auto" w:fill="FFFFFF"/>
+          <w:lang w:val="en-US"/>
+        </w:rPr>
+        <w:t>convocados</w:t>
+      </w:r>
+      <w:proofErr w:type="spellEnd"/>
+      <w:r>
+        <w:rPr>
+          <w:rFonts w:ascii="Segoe UI" w:hAnsi="Segoe UI" w:cs="Segoe UI"/>
+          <w:color w:val="212121"/>
+          <w:sz w:val="20"/>
+          <w:szCs w:val="20"/>
+          <w:shd w:val="clear" w:color="auto" w:fill="FFFFFF"/>
+          <w:lang w:val="en-US"/>
+        </w:rPr>
+        <w:t>/:search</w:t>
+      </w:r>
     </w:p>
     <w:p>
       <w:pPr>
@@ -6581,63 +6601,38 @@
           <w:lang w:val="en-US"/>
         </w:rPr>
       </w:pPr>
-      <w:proofErr w:type="spellStart"/>
-      <w:r>
-        <w:rPr>
-          <w:b/>
-          <w:bCs/>
-          <w:sz w:val="24"/>
-          <w:szCs w:val="24"/>
-          <w:lang w:val="en-US"/>
-        </w:rPr>
-        <w:t>Agregar</w:t>
-      </w:r>
-      <w:proofErr w:type="spellEnd"/>
-      <w:r>
-        <w:rPr>
-          <w:b/>
-          <w:bCs/>
-          <w:sz w:val="24"/>
-          <w:szCs w:val="24"/>
-          <w:lang w:val="en-US"/>
-        </w:rPr>
-        <w:t xml:space="preserve"> </w:t>
-      </w:r>
-      <w:proofErr w:type="spellStart"/>
-      <w:r>
-        <w:rPr>
-          <w:b/>
-          <w:bCs/>
-          <w:sz w:val="24"/>
-          <w:szCs w:val="24"/>
-          <w:lang w:val="en-US"/>
-        </w:rPr>
-        <w:t>Con</w:t>
-      </w:r>
-      <w:r>
-        <w:rPr>
-          <w:b/>
-          <w:bCs/>
-          <w:sz w:val="24"/>
-          <w:szCs w:val="24"/>
-          <w:lang w:val="en-US"/>
-        </w:rPr>
-        <w:t>ciliador</w:t>
-      </w:r>
-      <w:proofErr w:type="spellEnd"/>
-    </w:p>
-    <w:p>
-      <w:pPr>
-        <w:pStyle w:val="Prrafodelista"/>
-        <w:spacing w:line="240" w:lineRule="auto"/>
-        <w:rPr>
-          <w:b/>
-          <w:bCs/>
-          <w:sz w:val="24"/>
-          <w:szCs w:val="24"/>
-          <w:lang w:val="en-US"/>
-        </w:rPr>
-      </w:pPr>
+      <w:r>
+        <w:rPr>
+          <w:b/>
+          <w:bCs/>
+          <w:sz w:val="24"/>
+          <w:szCs w:val="24"/>
+          <w:lang w:val="en-US"/>
+        </w:rPr>
+        <w:t xml:space="preserve">Crear </w:t>
+      </w:r>
+      <w:proofErr w:type="spellStart"/>
+      <w:r>
+        <w:rPr>
+          <w:b/>
+          <w:bCs/>
+          <w:sz w:val="24"/>
+          <w:szCs w:val="24"/>
+          <w:lang w:val="en-US"/>
+        </w:rPr>
+        <w:t>convo</w:t>
+      </w:r>
+      <w:r>
+        <w:rPr>
+          <w:b/>
+          <w:bCs/>
+          <w:sz w:val="24"/>
+          <w:szCs w:val="24"/>
+          <w:lang w:val="en-US"/>
+        </w:rPr>
+        <w:t>cado</w:t>
+      </w:r>
+      <w:proofErr w:type="spellEnd"/>
     </w:p>
     <w:p>
       <w:pPr>
@@ -6663,18 +6658,7 @@
           <w:szCs w:val="24"/>
           <w:lang w:val="en-US"/>
         </w:rPr>
-        <w:t>Post:</w:t>
-      </w:r>
-      <w:r>
-        <w:rPr>
-          <w:rFonts w:ascii="Segoe UI" w:hAnsi="Segoe UI" w:cs="Segoe UI"/>
-          <w:color w:val="212121"/>
-          <w:sz w:val="20"/>
-          <w:szCs w:val="20"/>
-          <w:shd w:val="clear" w:color="auto" w:fill="FFFFFF"/>
-          <w:lang w:val="en-US"/>
-        </w:rPr>
-        <w:t xml:space="preserve"> </w:t>
+        <w:t xml:space="preserve">Post: </w:t>
       </w:r>
       <w:proofErr w:type="spellStart"/>
       <w:r>
@@ -6710,90 +6694,42 @@
           <w:shd w:val="clear" w:color="auto" w:fill="FFFFFF"/>
           <w:lang w:val="en-US"/>
         </w:rPr>
+        <w:t>/:Id</w:t>
+      </w:r>
+      <w:proofErr w:type="gramEnd"/>
+      <w:r>
+        <w:rPr>
+          <w:rFonts w:ascii="Segoe UI" w:hAnsi="Segoe UI" w:cs="Segoe UI"/>
+          <w:color w:val="212121"/>
+          <w:sz w:val="20"/>
+          <w:szCs w:val="20"/>
+          <w:shd w:val="clear" w:color="auto" w:fill="FFFFFF"/>
+          <w:lang w:val="en-US"/>
+        </w:rPr>
         <w:t>/</w:t>
       </w:r>
       <w:r>
         <w:rPr>
-          <w:rFonts w:ascii="Segoe UI" w:hAnsi="Segoe UI" w:cs="Segoe UI"/>
-          <w:color w:val="212121"/>
-          <w:sz w:val="20"/>
-          <w:szCs w:val="20"/>
-          <w:shd w:val="clear" w:color="auto" w:fill="FFFFFF"/>
-          <w:lang w:val="en-US"/>
-        </w:rPr>
-        <w:t>:</w:t>
-      </w:r>
-      <w:r>
-        <w:rPr>
-          <w:rFonts w:ascii="Segoe UI" w:hAnsi="Segoe UI" w:cs="Segoe UI"/>
-          <w:color w:val="212121"/>
-          <w:sz w:val="20"/>
-          <w:szCs w:val="20"/>
-          <w:shd w:val="clear" w:color="auto" w:fill="FFFFFF"/>
-          <w:lang w:val="en-US"/>
-        </w:rPr>
-        <w:t>Id</w:t>
-      </w:r>
-      <w:proofErr w:type="gramEnd"/>
-      <w:r>
-        <w:rPr>
-          <w:rFonts w:ascii="Segoe UI" w:hAnsi="Segoe UI" w:cs="Segoe UI"/>
-          <w:color w:val="212121"/>
-          <w:sz w:val="20"/>
-          <w:szCs w:val="20"/>
-          <w:shd w:val="clear" w:color="auto" w:fill="FFFFFF"/>
-          <w:lang w:val="en-US"/>
-        </w:rPr>
-        <w:t>/</w:t>
-      </w:r>
-      <w:proofErr w:type="spellStart"/>
-      <w:r>
-        <w:rPr>
-          <w:rFonts w:ascii="Segoe UI" w:hAnsi="Segoe UI" w:cs="Segoe UI"/>
-          <w:color w:val="212121"/>
-          <w:sz w:val="20"/>
-          <w:szCs w:val="20"/>
-          <w:shd w:val="clear" w:color="auto" w:fill="FFFFFF"/>
-          <w:lang w:val="en-US"/>
-        </w:rPr>
-        <w:t>conciliadores</w:t>
-      </w:r>
-      <w:proofErr w:type="spellEnd"/>
-      <w:r>
-        <w:rPr>
-          <w:rFonts w:ascii="Segoe UI" w:hAnsi="Segoe UI" w:cs="Segoe UI"/>
-          <w:color w:val="212121"/>
-          <w:sz w:val="20"/>
-          <w:szCs w:val="20"/>
-          <w:shd w:val="clear" w:color="auto" w:fill="FFFFFF"/>
-          <w:lang w:val="en-US"/>
-        </w:rPr>
-        <w:t>/:</w:t>
-      </w:r>
-      <w:proofErr w:type="spellStart"/>
-      <w:r>
-        <w:rPr>
-          <w:rFonts w:ascii="Segoe UI" w:hAnsi="Segoe UI" w:cs="Segoe UI"/>
-          <w:color w:val="212121"/>
-          <w:sz w:val="20"/>
-          <w:szCs w:val="20"/>
-          <w:shd w:val="clear" w:color="auto" w:fill="FFFFFF"/>
-          <w:lang w:val="en-US"/>
-        </w:rPr>
-        <w:t>identificacion</w:t>
-      </w:r>
-      <w:proofErr w:type="spellEnd"/>
-      <w:r>
-        <w:rPr>
-          <w:rFonts w:ascii="Segoe UI" w:hAnsi="Segoe UI" w:cs="Segoe UI"/>
-          <w:color w:val="212121"/>
-          <w:sz w:val="20"/>
-          <w:szCs w:val="20"/>
-          <w:shd w:val="clear" w:color="auto" w:fill="FFFFFF"/>
-          <w:lang w:val="en-US"/>
-        </w:rPr>
-        <w:t>/</w:t>
-      </w:r>
+          <w:rFonts w:ascii="Helvetica" w:hAnsi="Helvetica" w:cs="Helvetica"/>
+          <w:color w:val="212121"/>
+          <w:sz w:val="18"/>
+          <w:szCs w:val="18"/>
+          <w:shd w:val="clear" w:color="auto" w:fill="FFFFFF"/>
+        </w:rPr>
+        <w:t>convocantes/</w:t>
+      </w:r>
+      <w:proofErr w:type="spellStart"/>
+      <w:r>
+        <w:rPr>
+          <w:rFonts w:ascii="Helvetica" w:hAnsi="Helvetica" w:cs="Helvetica"/>
+          <w:color w:val="212121"/>
+          <w:sz w:val="18"/>
+          <w:szCs w:val="18"/>
+          <w:shd w:val="clear" w:color="auto" w:fill="FFFFFF"/>
+        </w:rPr>
+        <w:t>crear_personas</w:t>
+      </w:r>
+      <w:proofErr w:type="spellEnd"/>
     </w:p>
     <w:p>
       <w:pPr>
@@ -6808,6 +6744,26 @@
           <w:lang w:val="en-US"/>
         </w:rPr>
       </w:pPr>
+    </w:p>
+    <w:p>
+      <w:pPr>
+        <w:spacing w:line="240" w:lineRule="auto"/>
+        <w:rPr>
+          <w:b/>
+          <w:bCs/>
+          <w:sz w:val="24"/>
+          <w:szCs w:val="24"/>
+        </w:rPr>
+      </w:pPr>
+      <w:r>
+        <w:rPr>
+          <w:b/>
+          <w:bCs/>
+          <w:sz w:val="24"/>
+          <w:szCs w:val="24"/>
+        </w:rPr>
+        <w:t>Vista Conciliador</w:t>
+      </w:r>
     </w:p>
     <w:p>
       <w:pPr>
@@ -6822,26 +6778,43 @@
           <w:bCs/>
           <w:sz w:val="24"/>
           <w:szCs w:val="24"/>
-        </w:rPr>
-      </w:pPr>
-      <w:r>
-        <w:rPr>
-          <w:b/>
-          <w:bCs/>
-          <w:sz w:val="24"/>
-          <w:szCs w:val="24"/>
-        </w:rPr>
-        <w:t>Eliminar Conc</w:t>
-      </w:r>
-      <w:r>
-        <w:rPr>
-          <w:b/>
-          <w:bCs/>
-          <w:sz w:val="24"/>
-          <w:szCs w:val="24"/>
-        </w:rPr>
-        <w:t>iliador de la solicitud</w:t>
-      </w:r>
+          <w:lang w:val="en-US"/>
+        </w:rPr>
+      </w:pPr>
+      <w:proofErr w:type="spellStart"/>
+      <w:r>
+        <w:rPr>
+          <w:b/>
+          <w:bCs/>
+          <w:sz w:val="24"/>
+          <w:szCs w:val="24"/>
+          <w:lang w:val="en-US"/>
+        </w:rPr>
+        <w:t>Listar</w:t>
+      </w:r>
+      <w:proofErr w:type="spellEnd"/>
+      <w:r>
+        <w:rPr>
+          <w:b/>
+          <w:bCs/>
+          <w:sz w:val="24"/>
+          <w:szCs w:val="24"/>
+          <w:lang w:val="en-US"/>
+        </w:rPr>
+        <w:t xml:space="preserve"> </w:t>
+      </w:r>
+      <w:proofErr w:type="spellStart"/>
+      <w:r>
+        <w:rPr>
+          <w:b/>
+          <w:bCs/>
+          <w:sz w:val="24"/>
+          <w:szCs w:val="24"/>
+          <w:lang w:val="en-US"/>
+        </w:rPr>
+        <w:t>conciliador</w:t>
+      </w:r>
+      <w:proofErr w:type="spellEnd"/>
     </w:p>
     <w:p>
       <w:pPr>
@@ -6852,6 +6825,7 @@
           <w:bCs/>
           <w:sz w:val="24"/>
           <w:szCs w:val="24"/>
+          <w:lang w:val="en-US"/>
         </w:rPr>
       </w:pPr>
     </w:p>
@@ -6868,59 +6842,42 @@
           <w:bCs/>
           <w:sz w:val="24"/>
           <w:szCs w:val="24"/>
-        </w:rPr>
-      </w:pPr>
-      <w:proofErr w:type="spellStart"/>
-      <w:r>
-        <w:rPr>
-          <w:b/>
-          <w:bCs/>
-          <w:sz w:val="24"/>
-          <w:szCs w:val="24"/>
-        </w:rPr>
-        <w:t>Delete</w:t>
-      </w:r>
-      <w:proofErr w:type="spellEnd"/>
-      <w:r>
-        <w:rPr>
-          <w:b/>
-          <w:bCs/>
-          <w:sz w:val="24"/>
-          <w:szCs w:val="24"/>
-        </w:rPr>
-        <w:t xml:space="preserve">: </w:t>
-      </w:r>
-      <w:r>
-        <w:rPr>
-          <w:rFonts w:ascii="Segoe UI" w:hAnsi="Segoe UI" w:cs="Segoe UI"/>
-          <w:color w:val="212121"/>
-          <w:sz w:val="20"/>
-          <w:szCs w:val="20"/>
-          <w:shd w:val="clear" w:color="auto" w:fill="FFFFFF"/>
-        </w:rPr>
-        <w:t>api/</w:t>
-      </w:r>
-      <w:proofErr w:type="spellStart"/>
-      <w:r>
-        <w:rPr>
-          <w:rFonts w:ascii="Segoe UI" w:hAnsi="Segoe UI" w:cs="Segoe UI"/>
-          <w:color w:val="212121"/>
-          <w:sz w:val="20"/>
-          <w:szCs w:val="20"/>
-          <w:shd w:val="clear" w:color="auto" w:fill="FFFFFF"/>
-        </w:rPr>
-        <w:t>gateway</w:t>
-      </w:r>
-      <w:proofErr w:type="spellEnd"/>
-      <w:r>
-        <w:rPr>
-          <w:rFonts w:ascii="Segoe UI" w:hAnsi="Segoe UI" w:cs="Segoe UI"/>
-          <w:color w:val="212121"/>
-          <w:sz w:val="20"/>
-          <w:szCs w:val="20"/>
-          <w:shd w:val="clear" w:color="auto" w:fill="FFFFFF"/>
-        </w:rPr>
-        <w:t>/v1/solicitudes</w:t>
+          <w:lang w:val="en-US"/>
+        </w:rPr>
+      </w:pPr>
+      <w:r>
+        <w:rPr>
+          <w:b/>
+          <w:bCs/>
+          <w:sz w:val="24"/>
+          <w:szCs w:val="24"/>
+          <w:lang w:val="en-US"/>
+        </w:rPr>
+        <w:t xml:space="preserve">Get: </w:t>
+      </w:r>
+      <w:proofErr w:type="spellStart"/>
+      <w:r>
+        <w:rPr>
+          <w:rFonts w:ascii="Segoe UI" w:hAnsi="Segoe UI" w:cs="Segoe UI"/>
+          <w:color w:val="212121"/>
+          <w:sz w:val="20"/>
+          <w:szCs w:val="20"/>
+          <w:shd w:val="clear" w:color="auto" w:fill="FFFFFF"/>
+          <w:lang w:val="en-US"/>
+        </w:rPr>
+        <w:t>api</w:t>
+      </w:r>
+      <w:proofErr w:type="spellEnd"/>
+      <w:r>
+        <w:rPr>
+          <w:rFonts w:ascii="Segoe UI" w:hAnsi="Segoe UI" w:cs="Segoe UI"/>
+          <w:color w:val="212121"/>
+          <w:sz w:val="20"/>
+          <w:szCs w:val="20"/>
+          <w:shd w:val="clear" w:color="auto" w:fill="FFFFFF"/>
+          <w:lang w:val="en-US"/>
+        </w:rPr>
+        <w:t>/gateway/v1/solicitudes</w:t>
       </w:r>
       <w:proofErr w:type="gramStart"/>
       <w:r>
@@ -6930,8 +6887,31 @@
           <w:sz w:val="20"/>
           <w:szCs w:val="20"/>
           <w:shd w:val="clear" w:color="auto" w:fill="FFFFFF"/>
-        </w:rPr>
-        <w:t>/:Id</w:t>
+          <w:lang w:val="en-US"/>
+        </w:rPr>
+        <w:t>/</w:t>
+      </w:r>
+      <w:r>
+        <w:rPr>
+          <w:rFonts w:ascii="Segoe UI" w:hAnsi="Segoe UI" w:cs="Segoe UI"/>
+          <w:color w:val="212121"/>
+          <w:sz w:val="20"/>
+          <w:szCs w:val="20"/>
+          <w:shd w:val="clear" w:color="auto" w:fill="FFFFFF"/>
+          <w:lang w:val="en-US"/>
+        </w:rPr>
+        <w:t>:</w:t>
+      </w:r>
+      <w:r>
+        <w:rPr>
+          <w:rFonts w:ascii="Segoe UI" w:hAnsi="Segoe UI" w:cs="Segoe UI"/>
+          <w:color w:val="212121"/>
+          <w:sz w:val="20"/>
+          <w:szCs w:val="20"/>
+          <w:shd w:val="clear" w:color="auto" w:fill="FFFFFF"/>
+          <w:lang w:val="en-US"/>
+        </w:rPr>
+        <w:t>Id</w:t>
       </w:r>
       <w:proofErr w:type="gramEnd"/>
       <w:r>
@@ -6941,9 +6921,23 @@
           <w:sz w:val="20"/>
           <w:szCs w:val="20"/>
           <w:shd w:val="clear" w:color="auto" w:fill="FFFFFF"/>
-        </w:rPr>
-        <w:t>/personas/:identificación</w:t>
-      </w:r>
+          <w:lang w:val="en-US"/>
+        </w:rPr>
+        <w:t>/</w:t>
+      </w:r>
+      <w:proofErr w:type="spellStart"/>
+      <w:r>
+        <w:rPr>
+          <w:rFonts w:ascii="Segoe UI" w:hAnsi="Segoe UI" w:cs="Segoe UI"/>
+          <w:color w:val="212121"/>
+          <w:sz w:val="20"/>
+          <w:szCs w:val="20"/>
+          <w:shd w:val="clear" w:color="auto" w:fill="FFFFFF"/>
+          <w:lang w:val="en-US"/>
+        </w:rPr>
+        <w:t>conciliadores</w:t>
+      </w:r>
+      <w:proofErr w:type="spellEnd"/>
     </w:p>
     <w:p>
       <w:pPr>
@@ -6955,6 +6949,7 @@
           <w:bCs/>
           <w:sz w:val="24"/>
           <w:szCs w:val="24"/>
+          <w:lang w:val="en-US"/>
         </w:rPr>
       </w:pPr>
     </w:p>
@@ -6971,17 +6966,53 @@
           <w:bCs/>
           <w:sz w:val="24"/>
           <w:szCs w:val="24"/>
-        </w:rPr>
-      </w:pPr>
-      <w:r>
-        <w:rPr>
-          <w:b/>
-          <w:bCs/>
-          <w:sz w:val="24"/>
-          <w:szCs w:val="24"/>
-        </w:rPr>
-        <w:t>Buscar Conciliadores por nombre</w:t>
-      </w:r>
+          <w:lang w:val="en-US"/>
+        </w:rPr>
+      </w:pPr>
+      <w:proofErr w:type="spellStart"/>
+      <w:r>
+        <w:rPr>
+          <w:b/>
+          <w:bCs/>
+          <w:sz w:val="24"/>
+          <w:szCs w:val="24"/>
+          <w:lang w:val="en-US"/>
+        </w:rPr>
+        <w:t>Agregar</w:t>
+      </w:r>
+      <w:proofErr w:type="spellEnd"/>
+      <w:r>
+        <w:rPr>
+          <w:b/>
+          <w:bCs/>
+          <w:sz w:val="24"/>
+          <w:szCs w:val="24"/>
+          <w:lang w:val="en-US"/>
+        </w:rPr>
+        <w:t xml:space="preserve"> </w:t>
+      </w:r>
+      <w:proofErr w:type="spellStart"/>
+      <w:r>
+        <w:rPr>
+          <w:b/>
+          <w:bCs/>
+          <w:sz w:val="24"/>
+          <w:szCs w:val="24"/>
+          <w:lang w:val="en-US"/>
+        </w:rPr>
+        <w:t>Con</w:t>
+      </w:r>
+      <w:r>
+        <w:rPr>
+          <w:b/>
+          <w:bCs/>
+          <w:sz w:val="24"/>
+          <w:szCs w:val="24"/>
+          <w:lang w:val="en-US"/>
+        </w:rPr>
+        <w:t>ciliador</w:t>
+      </w:r>
+      <w:proofErr w:type="spellEnd"/>
     </w:p>
     <w:p>
       <w:pPr>
@@ -6992,6 +7023,7 @@
           <w:bCs/>
           <w:sz w:val="24"/>
           <w:szCs w:val="24"/>
+          <w:lang w:val="en-US"/>
         </w:rPr>
       </w:pPr>
     </w:p>
@@ -7019,7 +7051,18 @@
           <w:szCs w:val="24"/>
           <w:lang w:val="en-US"/>
         </w:rPr>
-        <w:t xml:space="preserve">Get: </w:t>
+        <w:t>Post:</w:t>
+      </w:r>
+      <w:r>
+        <w:rPr>
+          <w:rFonts w:ascii="Segoe UI" w:hAnsi="Segoe UI" w:cs="Segoe UI"/>
+          <w:color w:val="212121"/>
+          <w:sz w:val="20"/>
+          <w:szCs w:val="20"/>
+          <w:shd w:val="clear" w:color="auto" w:fill="FFFFFF"/>
+          <w:lang w:val="en-US"/>
+        </w:rPr>
+        <w:t xml:space="preserve"> </w:t>
       </w:r>
       <w:proofErr w:type="spellStart"/>
       <w:r>
@@ -7055,7 +7098,29 @@
           <w:shd w:val="clear" w:color="auto" w:fill="FFFFFF"/>
           <w:lang w:val="en-US"/>
         </w:rPr>
-        <w:t>/:Id</w:t>
+        <w:t>/</w:t>
+      </w:r>
+      <w:r>
+        <w:rPr>
+          <w:rFonts w:ascii="Segoe UI" w:hAnsi="Segoe UI" w:cs="Segoe UI"/>
+          <w:color w:val="212121"/>
+          <w:sz w:val="20"/>
+          <w:szCs w:val="20"/>
+          <w:shd w:val="clear" w:color="auto" w:fill="FFFFFF"/>
+          <w:lang w:val="en-US"/>
+        </w:rPr>
+        <w:t>:</w:t>
+      </w:r>
+      <w:r>
+        <w:rPr>
+          <w:rFonts w:ascii="Segoe UI" w:hAnsi="Segoe UI" w:cs="Segoe UI"/>
+          <w:color w:val="212121"/>
+          <w:sz w:val="20"/>
+          <w:szCs w:val="20"/>
+          <w:shd w:val="clear" w:color="auto" w:fill="FFFFFF"/>
+          <w:lang w:val="en-US"/>
+        </w:rPr>
+        <w:t>Id</w:t>
       </w:r>
       <w:proofErr w:type="gramEnd"/>
       <w:r>
@@ -7079,30 +7144,43 @@
           <w:shd w:val="clear" w:color="auto" w:fill="FFFFFF"/>
           <w:lang w:val="en-US"/>
         </w:rPr>
-        <w:t>con</w:t>
-      </w:r>
-      <w:r>
-        <w:rPr>
-          <w:rFonts w:ascii="Segoe UI" w:hAnsi="Segoe UI" w:cs="Segoe UI"/>
-          <w:color w:val="212121"/>
-          <w:sz w:val="20"/>
-          <w:szCs w:val="20"/>
-          <w:shd w:val="clear" w:color="auto" w:fill="FFFFFF"/>
-          <w:lang w:val="en-US"/>
-        </w:rPr>
-        <w:t>ciliadores</w:t>
-      </w:r>
-      <w:proofErr w:type="spellEnd"/>
-      <w:r>
-        <w:rPr>
-          <w:rFonts w:ascii="Segoe UI" w:hAnsi="Segoe UI" w:cs="Segoe UI"/>
-          <w:color w:val="212121"/>
-          <w:sz w:val="20"/>
-          <w:szCs w:val="20"/>
-          <w:shd w:val="clear" w:color="auto" w:fill="FFFFFF"/>
-          <w:lang w:val="en-US"/>
-        </w:rPr>
-        <w:t>/:search</w:t>
+        <w:t>conciliadores</w:t>
+      </w:r>
+      <w:proofErr w:type="spellEnd"/>
+      <w:r>
+        <w:rPr>
+          <w:rFonts w:ascii="Segoe UI" w:hAnsi="Segoe UI" w:cs="Segoe UI"/>
+          <w:color w:val="212121"/>
+          <w:sz w:val="20"/>
+          <w:szCs w:val="20"/>
+          <w:shd w:val="clear" w:color="auto" w:fill="FFFFFF"/>
+          <w:lang w:val="en-US"/>
+        </w:rPr>
+        <w:t>/:</w:t>
+      </w:r>
+      <w:proofErr w:type="spellStart"/>
+      <w:r>
+        <w:rPr>
+          <w:rFonts w:ascii="Segoe UI" w:hAnsi="Segoe UI" w:cs="Segoe UI"/>
+          <w:color w:val="212121"/>
+          <w:sz w:val="20"/>
+          <w:szCs w:val="20"/>
+          <w:shd w:val="clear" w:color="auto" w:fill="FFFFFF"/>
+          <w:lang w:val="en-US"/>
+        </w:rPr>
+        <w:t>identificacion</w:t>
+      </w:r>
+      <w:proofErr w:type="spellEnd"/>
+      <w:r>
+        <w:rPr>
+          <w:rFonts w:ascii="Segoe UI" w:hAnsi="Segoe UI" w:cs="Segoe UI"/>
+          <w:color w:val="212121"/>
+          <w:sz w:val="20"/>
+          <w:szCs w:val="20"/>
+          <w:shd w:val="clear" w:color="auto" w:fill="FFFFFF"/>
+          <w:lang w:val="en-US"/>
+        </w:rPr>
+        <w:t>/</w:t>
       </w:r>
     </w:p>
     <w:p>
@@ -7118,38 +7196,6 @@
           <w:lang w:val="en-US"/>
         </w:rPr>
       </w:pPr>
-    </w:p>
-    <w:p>
-      <w:pPr>
-        <w:spacing w:line="240" w:lineRule="auto"/>
-        <w:rPr>
-          <w:b/>
-          <w:bCs/>
-          <w:sz w:val="24"/>
-          <w:szCs w:val="24"/>
-          <w:lang w:val="en-US"/>
-        </w:rPr>
-      </w:pPr>
-    </w:p>
-    <w:p>
-      <w:pPr>
-        <w:spacing w:line="240" w:lineRule="auto"/>
-        <w:rPr>
-          <w:b/>
-          <w:bCs/>
-          <w:sz w:val="24"/>
-          <w:szCs w:val="24"/>
-        </w:rPr>
-      </w:pPr>
-      <w:r>
-        <w:rPr>
-          <w:b/>
-          <w:bCs/>
-          <w:sz w:val="24"/>
-          <w:szCs w:val="24"/>
-        </w:rPr>
-        <w:t>Vista Estudiantes</w:t>
-      </w:r>
     </w:p>
     <w:p>
       <w:pPr>
@@ -7164,43 +7210,26 @@
           <w:bCs/>
           <w:sz w:val="24"/>
           <w:szCs w:val="24"/>
-          <w:lang w:val="en-US"/>
-        </w:rPr>
-      </w:pPr>
-      <w:proofErr w:type="spellStart"/>
-      <w:r>
-        <w:rPr>
-          <w:b/>
-          <w:bCs/>
-          <w:sz w:val="24"/>
-          <w:szCs w:val="24"/>
-          <w:lang w:val="en-US"/>
-        </w:rPr>
-        <w:t>Listar</w:t>
-      </w:r>
-      <w:proofErr w:type="spellEnd"/>
-      <w:r>
-        <w:rPr>
-          <w:b/>
-          <w:bCs/>
-          <w:sz w:val="24"/>
-          <w:szCs w:val="24"/>
-          <w:lang w:val="en-US"/>
-        </w:rPr>
-        <w:t xml:space="preserve"> </w:t>
-      </w:r>
-      <w:proofErr w:type="spellStart"/>
-      <w:r>
-        <w:rPr>
-          <w:b/>
-          <w:bCs/>
-          <w:sz w:val="24"/>
-          <w:szCs w:val="24"/>
-          <w:lang w:val="en-US"/>
-        </w:rPr>
-        <w:t>Estudiantes</w:t>
-      </w:r>
-      <w:proofErr w:type="spellEnd"/>
+        </w:rPr>
+      </w:pPr>
+      <w:r>
+        <w:rPr>
+          <w:b/>
+          <w:bCs/>
+          <w:sz w:val="24"/>
+          <w:szCs w:val="24"/>
+        </w:rPr>
+        <w:t>Eliminar Conc</w:t>
+      </w:r>
+      <w:r>
+        <w:rPr>
+          <w:b/>
+          <w:bCs/>
+          <w:sz w:val="24"/>
+          <w:szCs w:val="24"/>
+        </w:rPr>
+        <w:t>iliador de la solicitud</w:t>
+      </w:r>
     </w:p>
     <w:p>
       <w:pPr>
@@ -7211,7 +7240,6 @@
           <w:bCs/>
           <w:sz w:val="24"/>
           <w:szCs w:val="24"/>
-          <w:lang w:val="en-US"/>
         </w:rPr>
       </w:pPr>
     </w:p>
@@ -7228,42 +7256,59 @@
           <w:bCs/>
           <w:sz w:val="24"/>
           <w:szCs w:val="24"/>
-          <w:lang w:val="en-US"/>
-        </w:rPr>
-      </w:pPr>
-      <w:r>
-        <w:rPr>
-          <w:b/>
-          <w:bCs/>
-          <w:sz w:val="24"/>
-          <w:szCs w:val="24"/>
-          <w:lang w:val="en-US"/>
-        </w:rPr>
-        <w:t xml:space="preserve">Get: </w:t>
-      </w:r>
-      <w:proofErr w:type="spellStart"/>
-      <w:r>
-        <w:rPr>
-          <w:rFonts w:ascii="Segoe UI" w:hAnsi="Segoe UI" w:cs="Segoe UI"/>
-          <w:color w:val="212121"/>
-          <w:sz w:val="20"/>
-          <w:szCs w:val="20"/>
-          <w:shd w:val="clear" w:color="auto" w:fill="FFFFFF"/>
-          <w:lang w:val="en-US"/>
-        </w:rPr>
-        <w:t>api</w:t>
-      </w:r>
-      <w:proofErr w:type="spellEnd"/>
-      <w:r>
-        <w:rPr>
-          <w:rFonts w:ascii="Segoe UI" w:hAnsi="Segoe UI" w:cs="Segoe UI"/>
-          <w:color w:val="212121"/>
-          <w:sz w:val="20"/>
-          <w:szCs w:val="20"/>
-          <w:shd w:val="clear" w:color="auto" w:fill="FFFFFF"/>
-          <w:lang w:val="en-US"/>
-        </w:rPr>
-        <w:t>/gateway/v1/solicitudes</w:t>
+        </w:rPr>
+      </w:pPr>
+      <w:proofErr w:type="spellStart"/>
+      <w:r>
+        <w:rPr>
+          <w:b/>
+          <w:bCs/>
+          <w:sz w:val="24"/>
+          <w:szCs w:val="24"/>
+        </w:rPr>
+        <w:t>Delete</w:t>
+      </w:r>
+      <w:proofErr w:type="spellEnd"/>
+      <w:r>
+        <w:rPr>
+          <w:b/>
+          <w:bCs/>
+          <w:sz w:val="24"/>
+          <w:szCs w:val="24"/>
+        </w:rPr>
+        <w:t xml:space="preserve">: </w:t>
+      </w:r>
+      <w:r>
+        <w:rPr>
+          <w:rFonts w:ascii="Segoe UI" w:hAnsi="Segoe UI" w:cs="Segoe UI"/>
+          <w:color w:val="212121"/>
+          <w:sz w:val="20"/>
+          <w:szCs w:val="20"/>
+          <w:shd w:val="clear" w:color="auto" w:fill="FFFFFF"/>
+        </w:rPr>
+        <w:t>api/</w:t>
+      </w:r>
+      <w:proofErr w:type="spellStart"/>
+      <w:r>
+        <w:rPr>
+          <w:rFonts w:ascii="Segoe UI" w:hAnsi="Segoe UI" w:cs="Segoe UI"/>
+          <w:color w:val="212121"/>
+          <w:sz w:val="20"/>
+          <w:szCs w:val="20"/>
+          <w:shd w:val="clear" w:color="auto" w:fill="FFFFFF"/>
+        </w:rPr>
+        <w:t>gateway</w:t>
+      </w:r>
+      <w:proofErr w:type="spellEnd"/>
+      <w:r>
+        <w:rPr>
+          <w:rFonts w:ascii="Segoe UI" w:hAnsi="Segoe UI" w:cs="Segoe UI"/>
+          <w:color w:val="212121"/>
+          <w:sz w:val="20"/>
+          <w:szCs w:val="20"/>
+          <w:shd w:val="clear" w:color="auto" w:fill="FFFFFF"/>
+        </w:rPr>
+        <w:t>/v1/solicitudes</w:t>
       </w:r>
       <w:proofErr w:type="gramStart"/>
       <w:r>
@@ -7273,31 +7318,8 @@
           <w:sz w:val="20"/>
           <w:szCs w:val="20"/>
           <w:shd w:val="clear" w:color="auto" w:fill="FFFFFF"/>
-          <w:lang w:val="en-US"/>
-        </w:rPr>
-        <w:t>/</w:t>
-      </w:r>
-      <w:r>
-        <w:rPr>
-          <w:rFonts w:ascii="Segoe UI" w:hAnsi="Segoe UI" w:cs="Segoe UI"/>
-          <w:color w:val="212121"/>
-          <w:sz w:val="20"/>
-          <w:szCs w:val="20"/>
-          <w:shd w:val="clear" w:color="auto" w:fill="FFFFFF"/>
-          <w:lang w:val="en-US"/>
-        </w:rPr>
-        <w:t>:</w:t>
-      </w:r>
-      <w:r>
-        <w:rPr>
-          <w:rFonts w:ascii="Segoe UI" w:hAnsi="Segoe UI" w:cs="Segoe UI"/>
-          <w:color w:val="212121"/>
-          <w:sz w:val="20"/>
-          <w:szCs w:val="20"/>
-          <w:shd w:val="clear" w:color="auto" w:fill="FFFFFF"/>
-          <w:lang w:val="en-US"/>
-        </w:rPr>
-        <w:t>Id</w:t>
+        </w:rPr>
+        <w:t>/:Id</w:t>
       </w:r>
       <w:proofErr w:type="gramEnd"/>
       <w:r>
@@ -7307,23 +7329,9 @@
           <w:sz w:val="20"/>
           <w:szCs w:val="20"/>
           <w:shd w:val="clear" w:color="auto" w:fill="FFFFFF"/>
-          <w:lang w:val="en-US"/>
-        </w:rPr>
-        <w:t>/</w:t>
-      </w:r>
-      <w:proofErr w:type="spellStart"/>
-      <w:r>
-        <w:rPr>
-          <w:rFonts w:ascii="Segoe UI" w:hAnsi="Segoe UI" w:cs="Segoe UI"/>
-          <w:color w:val="212121"/>
-          <w:sz w:val="20"/>
-          <w:szCs w:val="20"/>
-          <w:shd w:val="clear" w:color="auto" w:fill="FFFFFF"/>
-          <w:lang w:val="en-US"/>
-        </w:rPr>
-        <w:t>estudiantes</w:t>
-      </w:r>
-      <w:proofErr w:type="spellEnd"/>
+        </w:rPr>
+        <w:t>/personas/:identificación</w:t>
+      </w:r>
     </w:p>
     <w:p>
       <w:pPr>
@@ -7335,7 +7343,6 @@
           <w:bCs/>
           <w:sz w:val="24"/>
           <w:szCs w:val="24"/>
-          <w:lang w:val="en-US"/>
         </w:rPr>
       </w:pPr>
     </w:p>
@@ -7352,43 +7359,29 @@
           <w:bCs/>
           <w:sz w:val="24"/>
           <w:szCs w:val="24"/>
-          <w:lang w:val="en-US"/>
-        </w:rPr>
-      </w:pPr>
-      <w:proofErr w:type="spellStart"/>
-      <w:r>
-        <w:rPr>
-          <w:b/>
-          <w:bCs/>
-          <w:sz w:val="24"/>
-          <w:szCs w:val="24"/>
-          <w:lang w:val="en-US"/>
-        </w:rPr>
-        <w:t>Agregar</w:t>
-      </w:r>
-      <w:proofErr w:type="spellEnd"/>
-      <w:r>
-        <w:rPr>
-          <w:b/>
-          <w:bCs/>
-          <w:sz w:val="24"/>
-          <w:szCs w:val="24"/>
-          <w:lang w:val="en-US"/>
-        </w:rPr>
-        <w:t xml:space="preserve"> </w:t>
-      </w:r>
-      <w:proofErr w:type="spellStart"/>
-      <w:r>
-        <w:rPr>
-          <w:b/>
-          <w:bCs/>
-          <w:sz w:val="24"/>
-          <w:szCs w:val="24"/>
-          <w:lang w:val="en-US"/>
-        </w:rPr>
-        <w:t>Estudiantes</w:t>
-      </w:r>
-      <w:proofErr w:type="spellEnd"/>
+        </w:rPr>
+      </w:pPr>
+      <w:r>
+        <w:rPr>
+          <w:b/>
+          <w:bCs/>
+          <w:sz w:val="24"/>
+          <w:szCs w:val="24"/>
+        </w:rPr>
+        <w:t>Buscar Conciliadores por nombre</w:t>
+      </w:r>
+    </w:p>
+    <w:p>
+      <w:pPr>
+        <w:pStyle w:val="Prrafodelista"/>
+        <w:spacing w:line="240" w:lineRule="auto"/>
+        <w:rPr>
+          <w:b/>
+          <w:bCs/>
+          <w:sz w:val="24"/>
+          <w:szCs w:val="24"/>
+        </w:rPr>
+      </w:pPr>
     </w:p>
     <w:p>
       <w:pPr>
@@ -7414,18 +7407,7 @@
           <w:szCs w:val="24"/>
           <w:lang w:val="en-US"/>
         </w:rPr>
-        <w:t>Post:</w:t>
-      </w:r>
-      <w:r>
-        <w:rPr>
-          <w:rFonts w:ascii="Segoe UI" w:hAnsi="Segoe UI" w:cs="Segoe UI"/>
-          <w:color w:val="212121"/>
-          <w:sz w:val="20"/>
-          <w:szCs w:val="20"/>
-          <w:shd w:val="clear" w:color="auto" w:fill="FFFFFF"/>
-          <w:lang w:val="en-US"/>
-        </w:rPr>
-        <w:t xml:space="preserve"> </w:t>
+        <w:t xml:space="preserve">Get: </w:t>
       </w:r>
       <w:proofErr w:type="spellStart"/>
       <w:r>
@@ -7461,89 +7443,54 @@
           <w:shd w:val="clear" w:color="auto" w:fill="FFFFFF"/>
           <w:lang w:val="en-US"/>
         </w:rPr>
+        <w:t>/:Id</w:t>
+      </w:r>
+      <w:proofErr w:type="gramEnd"/>
+      <w:r>
+        <w:rPr>
+          <w:rFonts w:ascii="Segoe UI" w:hAnsi="Segoe UI" w:cs="Segoe UI"/>
+          <w:color w:val="212121"/>
+          <w:sz w:val="20"/>
+          <w:szCs w:val="20"/>
+          <w:shd w:val="clear" w:color="auto" w:fill="FFFFFF"/>
+          <w:lang w:val="en-US"/>
+        </w:rPr>
         <w:t>/</w:t>
       </w:r>
-      <w:r>
-        <w:rPr>
-          <w:rFonts w:ascii="Segoe UI" w:hAnsi="Segoe UI" w:cs="Segoe UI"/>
-          <w:color w:val="212121"/>
-          <w:sz w:val="20"/>
-          <w:szCs w:val="20"/>
-          <w:shd w:val="clear" w:color="auto" w:fill="FFFFFF"/>
-          <w:lang w:val="en-US"/>
-        </w:rPr>
-        <w:t>:</w:t>
-      </w:r>
-      <w:r>
-        <w:rPr>
-          <w:rFonts w:ascii="Segoe UI" w:hAnsi="Segoe UI" w:cs="Segoe UI"/>
-          <w:color w:val="212121"/>
-          <w:sz w:val="20"/>
-          <w:szCs w:val="20"/>
-          <w:shd w:val="clear" w:color="auto" w:fill="FFFFFF"/>
-          <w:lang w:val="en-US"/>
-        </w:rPr>
-        <w:t>Id</w:t>
-      </w:r>
-      <w:proofErr w:type="gramEnd"/>
-      <w:r>
-        <w:rPr>
-          <w:rFonts w:ascii="Segoe UI" w:hAnsi="Segoe UI" w:cs="Segoe UI"/>
-          <w:color w:val="212121"/>
-          <w:sz w:val="20"/>
-          <w:szCs w:val="20"/>
-          <w:shd w:val="clear" w:color="auto" w:fill="FFFFFF"/>
-          <w:lang w:val="en-US"/>
-        </w:rPr>
-        <w:t>/</w:t>
-      </w:r>
-      <w:proofErr w:type="spellStart"/>
-      <w:r>
-        <w:rPr>
-          <w:rFonts w:ascii="Segoe UI" w:hAnsi="Segoe UI" w:cs="Segoe UI"/>
-          <w:color w:val="212121"/>
-          <w:sz w:val="20"/>
-          <w:szCs w:val="20"/>
-          <w:shd w:val="clear" w:color="auto" w:fill="FFFFFF"/>
-          <w:lang w:val="en-US"/>
-        </w:rPr>
-        <w:t>estudiantes</w:t>
-      </w:r>
-      <w:proofErr w:type="spellEnd"/>
-      <w:r>
-        <w:rPr>
-          <w:rFonts w:ascii="Segoe UI" w:hAnsi="Segoe UI" w:cs="Segoe UI"/>
-          <w:color w:val="212121"/>
-          <w:sz w:val="20"/>
-          <w:szCs w:val="20"/>
-          <w:shd w:val="clear" w:color="auto" w:fill="FFFFFF"/>
-          <w:lang w:val="en-US"/>
-        </w:rPr>
-        <w:t>/:</w:t>
-      </w:r>
-      <w:proofErr w:type="spellStart"/>
-      <w:r>
-        <w:rPr>
-          <w:rFonts w:ascii="Segoe UI" w:hAnsi="Segoe UI" w:cs="Segoe UI"/>
-          <w:color w:val="212121"/>
-          <w:sz w:val="20"/>
-          <w:szCs w:val="20"/>
-          <w:shd w:val="clear" w:color="auto" w:fill="FFFFFF"/>
-          <w:lang w:val="en-US"/>
-        </w:rPr>
-        <w:t>identificacion</w:t>
-      </w:r>
-      <w:proofErr w:type="spellEnd"/>
-      <w:r>
-        <w:rPr>
-          <w:rFonts w:ascii="Segoe UI" w:hAnsi="Segoe UI" w:cs="Segoe UI"/>
-          <w:color w:val="212121"/>
-          <w:sz w:val="20"/>
-          <w:szCs w:val="20"/>
-          <w:shd w:val="clear" w:color="auto" w:fill="FFFFFF"/>
-          <w:lang w:val="en-US"/>
-        </w:rPr>
-        <w:t>/</w:t>
+      <w:proofErr w:type="spellStart"/>
+      <w:r>
+        <w:rPr>
+          <w:rFonts w:ascii="Segoe UI" w:hAnsi="Segoe UI" w:cs="Segoe UI"/>
+          <w:color w:val="212121"/>
+          <w:sz w:val="20"/>
+          <w:szCs w:val="20"/>
+          <w:shd w:val="clear" w:color="auto" w:fill="FFFFFF"/>
+          <w:lang w:val="en-US"/>
+        </w:rPr>
+        <w:t>con</w:t>
+      </w:r>
+      <w:r>
+        <w:rPr>
+          <w:rFonts w:ascii="Segoe UI" w:hAnsi="Segoe UI" w:cs="Segoe UI"/>
+          <w:color w:val="212121"/>
+          <w:sz w:val="20"/>
+          <w:szCs w:val="20"/>
+          <w:shd w:val="clear" w:color="auto" w:fill="FFFFFF"/>
+          <w:lang w:val="en-US"/>
+        </w:rPr>
+        <w:t>ciliadores</w:t>
+      </w:r>
+      <w:proofErr w:type="spellEnd"/>
+      <w:r>
+        <w:rPr>
+          <w:rFonts w:ascii="Segoe UI" w:hAnsi="Segoe UI" w:cs="Segoe UI"/>
+          <w:color w:val="212121"/>
+          <w:sz w:val="20"/>
+          <w:szCs w:val="20"/>
+          <w:shd w:val="clear" w:color="auto" w:fill="FFFFFF"/>
+          <w:lang w:val="en-US"/>
+        </w:rPr>
+        <w:t>/:search</w:t>
       </w:r>
     </w:p>
     <w:p>
@@ -7559,6 +7506,52 @@
           <w:lang w:val="en-US"/>
         </w:rPr>
       </w:pPr>
+    </w:p>
+    <w:p>
+      <w:pPr>
+        <w:pStyle w:val="Prrafodelista"/>
+        <w:spacing w:line="240" w:lineRule="auto"/>
+        <w:ind w:left="1440"/>
+        <w:rPr>
+          <w:b/>
+          <w:bCs/>
+          <w:sz w:val="24"/>
+          <w:szCs w:val="24"/>
+          <w:lang w:val="en-US"/>
+        </w:rPr>
+      </w:pPr>
+    </w:p>
+    <w:p>
+      <w:pPr>
+        <w:spacing w:line="240" w:lineRule="auto"/>
+        <w:rPr>
+          <w:b/>
+          <w:bCs/>
+          <w:sz w:val="24"/>
+          <w:szCs w:val="24"/>
+          <w:lang w:val="en-US"/>
+        </w:rPr>
+      </w:pPr>
+    </w:p>
+    <w:p>
+      <w:pPr>
+        <w:spacing w:line="240" w:lineRule="auto"/>
+        <w:rPr>
+          <w:b/>
+          <w:bCs/>
+          <w:sz w:val="24"/>
+          <w:szCs w:val="24"/>
+        </w:rPr>
+      </w:pPr>
+      <w:r>
+        <w:rPr>
+          <w:b/>
+          <w:bCs/>
+          <w:sz w:val="24"/>
+          <w:szCs w:val="24"/>
+        </w:rPr>
+        <w:t>Vista Estudiantes</w:t>
+      </w:r>
     </w:p>
     <w:p>
       <w:pPr>
@@ -7573,26 +7566,43 @@
           <w:bCs/>
           <w:sz w:val="24"/>
           <w:szCs w:val="24"/>
-        </w:rPr>
-      </w:pPr>
-      <w:r>
-        <w:rPr>
-          <w:b/>
-          <w:bCs/>
-          <w:sz w:val="24"/>
-          <w:szCs w:val="24"/>
-        </w:rPr>
-        <w:t xml:space="preserve">Eliminar </w:t>
-      </w:r>
-      <w:r>
-        <w:rPr>
-          <w:b/>
-          <w:bCs/>
-          <w:sz w:val="24"/>
-          <w:szCs w:val="24"/>
-        </w:rPr>
-        <w:t>Estudiantes de la solicitud</w:t>
-      </w:r>
+          <w:lang w:val="en-US"/>
+        </w:rPr>
+      </w:pPr>
+      <w:proofErr w:type="spellStart"/>
+      <w:r>
+        <w:rPr>
+          <w:b/>
+          <w:bCs/>
+          <w:sz w:val="24"/>
+          <w:szCs w:val="24"/>
+          <w:lang w:val="en-US"/>
+        </w:rPr>
+        <w:t>Listar</w:t>
+      </w:r>
+      <w:proofErr w:type="spellEnd"/>
+      <w:r>
+        <w:rPr>
+          <w:b/>
+          <w:bCs/>
+          <w:sz w:val="24"/>
+          <w:szCs w:val="24"/>
+          <w:lang w:val="en-US"/>
+        </w:rPr>
+        <w:t xml:space="preserve"> </w:t>
+      </w:r>
+      <w:proofErr w:type="spellStart"/>
+      <w:r>
+        <w:rPr>
+          <w:b/>
+          <w:bCs/>
+          <w:sz w:val="24"/>
+          <w:szCs w:val="24"/>
+          <w:lang w:val="en-US"/>
+        </w:rPr>
+        <w:t>Estudiantes</w:t>
+      </w:r>
+      <w:proofErr w:type="spellEnd"/>
     </w:p>
     <w:p>
       <w:pPr>
@@ -7603,6 +7613,7 @@
           <w:bCs/>
           <w:sz w:val="24"/>
           <w:szCs w:val="24"/>
+          <w:lang w:val="en-US"/>
         </w:rPr>
       </w:pPr>
     </w:p>
@@ -7619,59 +7630,42 @@
           <w:bCs/>
           <w:sz w:val="24"/>
           <w:szCs w:val="24"/>
-        </w:rPr>
-      </w:pPr>
-      <w:proofErr w:type="spellStart"/>
-      <w:r>
-        <w:rPr>
-          <w:b/>
-          <w:bCs/>
-          <w:sz w:val="24"/>
-          <w:szCs w:val="24"/>
-        </w:rPr>
-        <w:t>Delete</w:t>
-      </w:r>
-      <w:proofErr w:type="spellEnd"/>
-      <w:r>
-        <w:rPr>
-          <w:b/>
-          <w:bCs/>
-          <w:sz w:val="24"/>
-          <w:szCs w:val="24"/>
-        </w:rPr>
-        <w:t xml:space="preserve">: </w:t>
-      </w:r>
-      <w:r>
-        <w:rPr>
-          <w:rFonts w:ascii="Segoe UI" w:hAnsi="Segoe UI" w:cs="Segoe UI"/>
-          <w:color w:val="212121"/>
-          <w:sz w:val="20"/>
-          <w:szCs w:val="20"/>
-          <w:shd w:val="clear" w:color="auto" w:fill="FFFFFF"/>
-        </w:rPr>
-        <w:t>api/</w:t>
-      </w:r>
-      <w:proofErr w:type="spellStart"/>
-      <w:r>
-        <w:rPr>
-          <w:rFonts w:ascii="Segoe UI" w:hAnsi="Segoe UI" w:cs="Segoe UI"/>
-          <w:color w:val="212121"/>
-          <w:sz w:val="20"/>
-          <w:szCs w:val="20"/>
-          <w:shd w:val="clear" w:color="auto" w:fill="FFFFFF"/>
-        </w:rPr>
-        <w:t>gateway</w:t>
-      </w:r>
-      <w:proofErr w:type="spellEnd"/>
-      <w:r>
-        <w:rPr>
-          <w:rFonts w:ascii="Segoe UI" w:hAnsi="Segoe UI" w:cs="Segoe UI"/>
-          <w:color w:val="212121"/>
-          <w:sz w:val="20"/>
-          <w:szCs w:val="20"/>
-          <w:shd w:val="clear" w:color="auto" w:fill="FFFFFF"/>
-        </w:rPr>
-        <w:t>/v1/solicitudes</w:t>
+          <w:lang w:val="en-US"/>
+        </w:rPr>
+      </w:pPr>
+      <w:r>
+        <w:rPr>
+          <w:b/>
+          <w:bCs/>
+          <w:sz w:val="24"/>
+          <w:szCs w:val="24"/>
+          <w:lang w:val="en-US"/>
+        </w:rPr>
+        <w:t xml:space="preserve">Get: </w:t>
+      </w:r>
+      <w:proofErr w:type="spellStart"/>
+      <w:r>
+        <w:rPr>
+          <w:rFonts w:ascii="Segoe UI" w:hAnsi="Segoe UI" w:cs="Segoe UI"/>
+          <w:color w:val="212121"/>
+          <w:sz w:val="20"/>
+          <w:szCs w:val="20"/>
+          <w:shd w:val="clear" w:color="auto" w:fill="FFFFFF"/>
+          <w:lang w:val="en-US"/>
+        </w:rPr>
+        <w:t>api</w:t>
+      </w:r>
+      <w:proofErr w:type="spellEnd"/>
+      <w:r>
+        <w:rPr>
+          <w:rFonts w:ascii="Segoe UI" w:hAnsi="Segoe UI" w:cs="Segoe UI"/>
+          <w:color w:val="212121"/>
+          <w:sz w:val="20"/>
+          <w:szCs w:val="20"/>
+          <w:shd w:val="clear" w:color="auto" w:fill="FFFFFF"/>
+          <w:lang w:val="en-US"/>
+        </w:rPr>
+        <w:t>/gateway/v1/solicitudes</w:t>
       </w:r>
       <w:proofErr w:type="gramStart"/>
       <w:r>
@@ -7681,8 +7675,31 @@
           <w:sz w:val="20"/>
           <w:szCs w:val="20"/>
           <w:shd w:val="clear" w:color="auto" w:fill="FFFFFF"/>
-        </w:rPr>
-        <w:t>/:Id</w:t>
+          <w:lang w:val="en-US"/>
+        </w:rPr>
+        <w:t>/</w:t>
+      </w:r>
+      <w:r>
+        <w:rPr>
+          <w:rFonts w:ascii="Segoe UI" w:hAnsi="Segoe UI" w:cs="Segoe UI"/>
+          <w:color w:val="212121"/>
+          <w:sz w:val="20"/>
+          <w:szCs w:val="20"/>
+          <w:shd w:val="clear" w:color="auto" w:fill="FFFFFF"/>
+          <w:lang w:val="en-US"/>
+        </w:rPr>
+        <w:t>:</w:t>
+      </w:r>
+      <w:r>
+        <w:rPr>
+          <w:rFonts w:ascii="Segoe UI" w:hAnsi="Segoe UI" w:cs="Segoe UI"/>
+          <w:color w:val="212121"/>
+          <w:sz w:val="20"/>
+          <w:szCs w:val="20"/>
+          <w:shd w:val="clear" w:color="auto" w:fill="FFFFFF"/>
+          <w:lang w:val="en-US"/>
+        </w:rPr>
+        <w:t>Id</w:t>
       </w:r>
       <w:proofErr w:type="gramEnd"/>
       <w:r>
@@ -7692,9 +7709,88 @@
           <w:sz w:val="20"/>
           <w:szCs w:val="20"/>
           <w:shd w:val="clear" w:color="auto" w:fill="FFFFFF"/>
-        </w:rPr>
-        <w:t>/personas/:identificación</w:t>
-      </w:r>
+          <w:lang w:val="en-US"/>
+        </w:rPr>
+        <w:t>/</w:t>
+      </w:r>
+      <w:proofErr w:type="spellStart"/>
+      <w:r>
+        <w:rPr>
+          <w:rFonts w:ascii="Segoe UI" w:hAnsi="Segoe UI" w:cs="Segoe UI"/>
+          <w:color w:val="212121"/>
+          <w:sz w:val="20"/>
+          <w:szCs w:val="20"/>
+          <w:shd w:val="clear" w:color="auto" w:fill="FFFFFF"/>
+          <w:lang w:val="en-US"/>
+        </w:rPr>
+        <w:t>estudiantes</w:t>
+      </w:r>
+      <w:proofErr w:type="spellEnd"/>
+    </w:p>
+    <w:p>
+      <w:pPr>
+        <w:pStyle w:val="Prrafodelista"/>
+        <w:spacing w:line="240" w:lineRule="auto"/>
+        <w:ind w:left="1440"/>
+        <w:rPr>
+          <w:b/>
+          <w:bCs/>
+          <w:sz w:val="24"/>
+          <w:szCs w:val="24"/>
+          <w:lang w:val="en-US"/>
+        </w:rPr>
+      </w:pPr>
+    </w:p>
+    <w:p>
+      <w:pPr>
+        <w:pStyle w:val="Prrafodelista"/>
+        <w:numPr>
+          <w:ilvl w:val="0"/>
+          <w:numId w:val="1"/>
+        </w:numPr>
+        <w:spacing w:line="240" w:lineRule="auto"/>
+        <w:rPr>
+          <w:b/>
+          <w:bCs/>
+          <w:sz w:val="24"/>
+          <w:szCs w:val="24"/>
+          <w:lang w:val="en-US"/>
+        </w:rPr>
+      </w:pPr>
+      <w:proofErr w:type="spellStart"/>
+      <w:r>
+        <w:rPr>
+          <w:b/>
+          <w:bCs/>
+          <w:sz w:val="24"/>
+          <w:szCs w:val="24"/>
+          <w:lang w:val="en-US"/>
+        </w:rPr>
+        <w:t>Agregar</w:t>
+      </w:r>
+      <w:proofErr w:type="spellEnd"/>
+      <w:r>
+        <w:rPr>
+          <w:b/>
+          <w:bCs/>
+          <w:sz w:val="24"/>
+          <w:szCs w:val="24"/>
+          <w:lang w:val="en-US"/>
+        </w:rPr>
+        <w:t xml:space="preserve"> </w:t>
+      </w:r>
+      <w:proofErr w:type="spellStart"/>
+      <w:r>
+        <w:rPr>
+          <w:b/>
+          <w:bCs/>
+          <w:sz w:val="24"/>
+          <w:szCs w:val="24"/>
+          <w:lang w:val="en-US"/>
+        </w:rPr>
+        <w:t>Estudiantes</w:t>
+      </w:r>
+      <w:proofErr w:type="spellEnd"/>
     </w:p>
     <w:p>
       <w:pPr>
@@ -7709,6 +7805,160 @@
           <w:bCs/>
           <w:sz w:val="24"/>
           <w:szCs w:val="24"/>
+          <w:lang w:val="en-US"/>
+        </w:rPr>
+      </w:pPr>
+      <w:r>
+        <w:rPr>
+          <w:b/>
+          <w:bCs/>
+          <w:sz w:val="24"/>
+          <w:szCs w:val="24"/>
+          <w:lang w:val="en-US"/>
+        </w:rPr>
+        <w:t>Post:</w:t>
+      </w:r>
+      <w:r>
+        <w:rPr>
+          <w:rFonts w:ascii="Segoe UI" w:hAnsi="Segoe UI" w:cs="Segoe UI"/>
+          <w:color w:val="212121"/>
+          <w:sz w:val="20"/>
+          <w:szCs w:val="20"/>
+          <w:shd w:val="clear" w:color="auto" w:fill="FFFFFF"/>
+          <w:lang w:val="en-US"/>
+        </w:rPr>
+        <w:t xml:space="preserve"> </w:t>
+      </w:r>
+      <w:proofErr w:type="spellStart"/>
+      <w:r>
+        <w:rPr>
+          <w:rFonts w:ascii="Segoe UI" w:hAnsi="Segoe UI" w:cs="Segoe UI"/>
+          <w:color w:val="212121"/>
+          <w:sz w:val="20"/>
+          <w:szCs w:val="20"/>
+          <w:shd w:val="clear" w:color="auto" w:fill="FFFFFF"/>
+          <w:lang w:val="en-US"/>
+        </w:rPr>
+        <w:t>api</w:t>
+      </w:r>
+      <w:proofErr w:type="spellEnd"/>
+      <w:r>
+        <w:rPr>
+          <w:rFonts w:ascii="Segoe UI" w:hAnsi="Segoe UI" w:cs="Segoe UI"/>
+          <w:color w:val="212121"/>
+          <w:sz w:val="20"/>
+          <w:szCs w:val="20"/>
+          <w:shd w:val="clear" w:color="auto" w:fill="FFFFFF"/>
+          <w:lang w:val="en-US"/>
+        </w:rPr>
+        <w:t>/gateway/v1/solicitudes</w:t>
+      </w:r>
+      <w:proofErr w:type="gramStart"/>
+      <w:r>
+        <w:rPr>
+          <w:rFonts w:ascii="Segoe UI" w:hAnsi="Segoe UI" w:cs="Segoe UI"/>
+          <w:color w:val="212121"/>
+          <w:sz w:val="20"/>
+          <w:szCs w:val="20"/>
+          <w:shd w:val="clear" w:color="auto" w:fill="FFFFFF"/>
+          <w:lang w:val="en-US"/>
+        </w:rPr>
+        <w:t>/</w:t>
+      </w:r>
+      <w:r>
+        <w:rPr>
+          <w:rFonts w:ascii="Segoe UI" w:hAnsi="Segoe UI" w:cs="Segoe UI"/>
+          <w:color w:val="212121"/>
+          <w:sz w:val="20"/>
+          <w:szCs w:val="20"/>
+          <w:shd w:val="clear" w:color="auto" w:fill="FFFFFF"/>
+          <w:lang w:val="en-US"/>
+        </w:rPr>
+        <w:t>:</w:t>
+      </w:r>
+      <w:r>
+        <w:rPr>
+          <w:rFonts w:ascii="Segoe UI" w:hAnsi="Segoe UI" w:cs="Segoe UI"/>
+          <w:color w:val="212121"/>
+          <w:sz w:val="20"/>
+          <w:szCs w:val="20"/>
+          <w:shd w:val="clear" w:color="auto" w:fill="FFFFFF"/>
+          <w:lang w:val="en-US"/>
+        </w:rPr>
+        <w:t>Id</w:t>
+      </w:r>
+      <w:proofErr w:type="gramEnd"/>
+      <w:r>
+        <w:rPr>
+          <w:rFonts w:ascii="Segoe UI" w:hAnsi="Segoe UI" w:cs="Segoe UI"/>
+          <w:color w:val="212121"/>
+          <w:sz w:val="20"/>
+          <w:szCs w:val="20"/>
+          <w:shd w:val="clear" w:color="auto" w:fill="FFFFFF"/>
+          <w:lang w:val="en-US"/>
+        </w:rPr>
+        <w:t>/</w:t>
+      </w:r>
+      <w:proofErr w:type="spellStart"/>
+      <w:r>
+        <w:rPr>
+          <w:rFonts w:ascii="Segoe UI" w:hAnsi="Segoe UI" w:cs="Segoe UI"/>
+          <w:color w:val="212121"/>
+          <w:sz w:val="20"/>
+          <w:szCs w:val="20"/>
+          <w:shd w:val="clear" w:color="auto" w:fill="FFFFFF"/>
+          <w:lang w:val="en-US"/>
+        </w:rPr>
+        <w:t>estudiantes</w:t>
+      </w:r>
+      <w:proofErr w:type="spellEnd"/>
+      <w:r>
+        <w:rPr>
+          <w:rFonts w:ascii="Segoe UI" w:hAnsi="Segoe UI" w:cs="Segoe UI"/>
+          <w:color w:val="212121"/>
+          <w:sz w:val="20"/>
+          <w:szCs w:val="20"/>
+          <w:shd w:val="clear" w:color="auto" w:fill="FFFFFF"/>
+          <w:lang w:val="en-US"/>
+        </w:rPr>
+        <w:t>/:</w:t>
+      </w:r>
+      <w:proofErr w:type="spellStart"/>
+      <w:r>
+        <w:rPr>
+          <w:rFonts w:ascii="Segoe UI" w:hAnsi="Segoe UI" w:cs="Segoe UI"/>
+          <w:color w:val="212121"/>
+          <w:sz w:val="20"/>
+          <w:szCs w:val="20"/>
+          <w:shd w:val="clear" w:color="auto" w:fill="FFFFFF"/>
+          <w:lang w:val="en-US"/>
+        </w:rPr>
+        <w:t>identificacion</w:t>
+      </w:r>
+      <w:proofErr w:type="spellEnd"/>
+      <w:r>
+        <w:rPr>
+          <w:rFonts w:ascii="Segoe UI" w:hAnsi="Segoe UI" w:cs="Segoe UI"/>
+          <w:color w:val="212121"/>
+          <w:sz w:val="20"/>
+          <w:szCs w:val="20"/>
+          <w:shd w:val="clear" w:color="auto" w:fill="FFFFFF"/>
+          <w:lang w:val="en-US"/>
+        </w:rPr>
+        <w:t>/</w:t>
+      </w:r>
+    </w:p>
+    <w:p>
+      <w:pPr>
+        <w:pStyle w:val="Prrafodelista"/>
+        <w:spacing w:line="240" w:lineRule="auto"/>
+        <w:ind w:left="1440"/>
+        <w:rPr>
+          <w:b/>
+          <w:bCs/>
+          <w:sz w:val="24"/>
+          <w:szCs w:val="24"/>
+          <w:lang w:val="en-US"/>
         </w:rPr>
       </w:pPr>
     </w:p>
@@ -7734,7 +7984,16 @@
           <w:sz w:val="24"/>
           <w:szCs w:val="24"/>
         </w:rPr>
-        <w:t>Buscar Conciliadores por nombre</w:t>
+        <w:t xml:space="preserve">Eliminar </w:t>
+      </w:r>
+      <w:r>
+        <w:rPr>
+          <w:b/>
+          <w:bCs/>
+          <w:sz w:val="24"/>
+          <w:szCs w:val="24"/>
+        </w:rPr>
+        <w:t>Estudiantes de la solicitud</w:t>
       </w:r>
     </w:p>
     <w:p>
@@ -7762,42 +8021,59 @@
           <w:bCs/>
           <w:sz w:val="24"/>
           <w:szCs w:val="24"/>
-          <w:lang w:val="en-US"/>
-        </w:rPr>
-      </w:pPr>
-      <w:r>
-        <w:rPr>
-          <w:b/>
-          <w:bCs/>
-          <w:sz w:val="24"/>
-          <w:szCs w:val="24"/>
-          <w:lang w:val="en-US"/>
-        </w:rPr>
-        <w:t xml:space="preserve">Get: </w:t>
-      </w:r>
-      <w:proofErr w:type="spellStart"/>
-      <w:r>
-        <w:rPr>
-          <w:rFonts w:ascii="Segoe UI" w:hAnsi="Segoe UI" w:cs="Segoe UI"/>
-          <w:color w:val="212121"/>
-          <w:sz w:val="20"/>
-          <w:szCs w:val="20"/>
-          <w:shd w:val="clear" w:color="auto" w:fill="FFFFFF"/>
-          <w:lang w:val="en-US"/>
-        </w:rPr>
-        <w:t>api</w:t>
-      </w:r>
-      <w:proofErr w:type="spellEnd"/>
-      <w:r>
-        <w:rPr>
-          <w:rFonts w:ascii="Segoe UI" w:hAnsi="Segoe UI" w:cs="Segoe UI"/>
-          <w:color w:val="212121"/>
-          <w:sz w:val="20"/>
-          <w:szCs w:val="20"/>
-          <w:shd w:val="clear" w:color="auto" w:fill="FFFFFF"/>
-          <w:lang w:val="en-US"/>
-        </w:rPr>
-        <w:t>/gateway/v1/solicitudes</w:t>
+        </w:rPr>
+      </w:pPr>
+      <w:proofErr w:type="spellStart"/>
+      <w:r>
+        <w:rPr>
+          <w:b/>
+          <w:bCs/>
+          <w:sz w:val="24"/>
+          <w:szCs w:val="24"/>
+        </w:rPr>
+        <w:t>Delete</w:t>
+      </w:r>
+      <w:proofErr w:type="spellEnd"/>
+      <w:r>
+        <w:rPr>
+          <w:b/>
+          <w:bCs/>
+          <w:sz w:val="24"/>
+          <w:szCs w:val="24"/>
+        </w:rPr>
+        <w:t xml:space="preserve">: </w:t>
+      </w:r>
+      <w:r>
+        <w:rPr>
+          <w:rFonts w:ascii="Segoe UI" w:hAnsi="Segoe UI" w:cs="Segoe UI"/>
+          <w:color w:val="212121"/>
+          <w:sz w:val="20"/>
+          <w:szCs w:val="20"/>
+          <w:shd w:val="clear" w:color="auto" w:fill="FFFFFF"/>
+        </w:rPr>
+        <w:t>api/</w:t>
+      </w:r>
+      <w:proofErr w:type="spellStart"/>
+      <w:r>
+        <w:rPr>
+          <w:rFonts w:ascii="Segoe UI" w:hAnsi="Segoe UI" w:cs="Segoe UI"/>
+          <w:color w:val="212121"/>
+          <w:sz w:val="20"/>
+          <w:szCs w:val="20"/>
+          <w:shd w:val="clear" w:color="auto" w:fill="FFFFFF"/>
+        </w:rPr>
+        <w:t>gateway</w:t>
+      </w:r>
+      <w:proofErr w:type="spellEnd"/>
+      <w:r>
+        <w:rPr>
+          <w:rFonts w:ascii="Segoe UI" w:hAnsi="Segoe UI" w:cs="Segoe UI"/>
+          <w:color w:val="212121"/>
+          <w:sz w:val="20"/>
+          <w:szCs w:val="20"/>
+          <w:shd w:val="clear" w:color="auto" w:fill="FFFFFF"/>
+        </w:rPr>
+        <w:t>/v1/solicitudes</w:t>
       </w:r>
       <w:proofErr w:type="gramStart"/>
       <w:r>
@@ -7807,7 +8083,6 @@
           <w:sz w:val="20"/>
           <w:szCs w:val="20"/>
           <w:shd w:val="clear" w:color="auto" w:fill="FFFFFF"/>
-          <w:lang w:val="en-US"/>
         </w:rPr>
         <w:t>/:Id</w:t>
       </w:r>
@@ -7819,34 +8094,25 @@
           <w:sz w:val="20"/>
           <w:szCs w:val="20"/>
           <w:shd w:val="clear" w:color="auto" w:fill="FFFFFF"/>
-          <w:lang w:val="en-US"/>
-        </w:rPr>
-        <w:t>/</w:t>
-      </w:r>
-      <w:proofErr w:type="spellStart"/>
-      <w:r>
-        <w:rPr>
-          <w:rFonts w:ascii="Segoe UI" w:hAnsi="Segoe UI" w:cs="Segoe UI"/>
-          <w:color w:val="212121"/>
-          <w:sz w:val="20"/>
-          <w:szCs w:val="20"/>
-          <w:shd w:val="clear" w:color="auto" w:fill="FFFFFF"/>
-          <w:lang w:val="en-US"/>
-        </w:rPr>
-        <w:t>estudiantes</w:t>
-      </w:r>
-      <w:proofErr w:type="spellEnd"/>
-      <w:r>
-        <w:rPr>
-          <w:rFonts w:ascii="Segoe UI" w:hAnsi="Segoe UI" w:cs="Segoe UI"/>
-          <w:color w:val="212121"/>
-          <w:sz w:val="20"/>
-          <w:szCs w:val="20"/>
-          <w:shd w:val="clear" w:color="auto" w:fill="FFFFFF"/>
-          <w:lang w:val="en-US"/>
-        </w:rPr>
-        <w:t>/:search</w:t>
-      </w:r>
+        </w:rPr>
+        <w:t>/personas/:identificación</w:t>
+      </w:r>
+    </w:p>
+    <w:p>
+      <w:pPr>
+        <w:pStyle w:val="Prrafodelista"/>
+        <w:numPr>
+          <w:ilvl w:val="1"/>
+          <w:numId w:val="1"/>
+        </w:numPr>
+        <w:spacing w:line="240" w:lineRule="auto"/>
+        <w:rPr>
+          <w:b/>
+          <w:bCs/>
+          <w:sz w:val="24"/>
+          <w:szCs w:val="24"/>
+        </w:rPr>
+      </w:pPr>
     </w:p>
     <w:p>
       <w:pPr>
@@ -7861,6 +8127,142 @@
           <w:bCs/>
           <w:sz w:val="24"/>
           <w:szCs w:val="24"/>
+        </w:rPr>
+      </w:pPr>
+      <w:r>
+        <w:rPr>
+          <w:b/>
+          <w:bCs/>
+          <w:sz w:val="24"/>
+          <w:szCs w:val="24"/>
+        </w:rPr>
+        <w:t>Buscar Conciliadores por nombre</w:t>
+      </w:r>
+    </w:p>
+    <w:p>
+      <w:pPr>
+        <w:pStyle w:val="Prrafodelista"/>
+        <w:spacing w:line="240" w:lineRule="auto"/>
+        <w:rPr>
+          <w:b/>
+          <w:bCs/>
+          <w:sz w:val="24"/>
+          <w:szCs w:val="24"/>
+        </w:rPr>
+      </w:pPr>
+    </w:p>
+    <w:p>
+      <w:pPr>
+        <w:pStyle w:val="Prrafodelista"/>
+        <w:numPr>
+          <w:ilvl w:val="1"/>
+          <w:numId w:val="1"/>
+        </w:numPr>
+        <w:spacing w:line="240" w:lineRule="auto"/>
+        <w:rPr>
+          <w:b/>
+          <w:bCs/>
+          <w:sz w:val="24"/>
+          <w:szCs w:val="24"/>
+          <w:lang w:val="en-US"/>
+        </w:rPr>
+      </w:pPr>
+      <w:r>
+        <w:rPr>
+          <w:b/>
+          <w:bCs/>
+          <w:sz w:val="24"/>
+          <w:szCs w:val="24"/>
+          <w:lang w:val="en-US"/>
+        </w:rPr>
+        <w:t xml:space="preserve">Get: </w:t>
+      </w:r>
+      <w:proofErr w:type="spellStart"/>
+      <w:r>
+        <w:rPr>
+          <w:rFonts w:ascii="Segoe UI" w:hAnsi="Segoe UI" w:cs="Segoe UI"/>
+          <w:color w:val="212121"/>
+          <w:sz w:val="20"/>
+          <w:szCs w:val="20"/>
+          <w:shd w:val="clear" w:color="auto" w:fill="FFFFFF"/>
+          <w:lang w:val="en-US"/>
+        </w:rPr>
+        <w:t>api</w:t>
+      </w:r>
+      <w:proofErr w:type="spellEnd"/>
+      <w:r>
+        <w:rPr>
+          <w:rFonts w:ascii="Segoe UI" w:hAnsi="Segoe UI" w:cs="Segoe UI"/>
+          <w:color w:val="212121"/>
+          <w:sz w:val="20"/>
+          <w:szCs w:val="20"/>
+          <w:shd w:val="clear" w:color="auto" w:fill="FFFFFF"/>
+          <w:lang w:val="en-US"/>
+        </w:rPr>
+        <w:t>/gateway/v1/solicitudes</w:t>
+      </w:r>
+      <w:proofErr w:type="gramStart"/>
+      <w:r>
+        <w:rPr>
+          <w:rFonts w:ascii="Segoe UI" w:hAnsi="Segoe UI" w:cs="Segoe UI"/>
+          <w:color w:val="212121"/>
+          <w:sz w:val="20"/>
+          <w:szCs w:val="20"/>
+          <w:shd w:val="clear" w:color="auto" w:fill="FFFFFF"/>
+          <w:lang w:val="en-US"/>
+        </w:rPr>
+        <w:t>/:Id</w:t>
+      </w:r>
+      <w:proofErr w:type="gramEnd"/>
+      <w:r>
+        <w:rPr>
+          <w:rFonts w:ascii="Segoe UI" w:hAnsi="Segoe UI" w:cs="Segoe UI"/>
+          <w:color w:val="212121"/>
+          <w:sz w:val="20"/>
+          <w:szCs w:val="20"/>
+          <w:shd w:val="clear" w:color="auto" w:fill="FFFFFF"/>
+          <w:lang w:val="en-US"/>
+        </w:rPr>
+        <w:t>/</w:t>
+      </w:r>
+      <w:proofErr w:type="spellStart"/>
+      <w:r>
+        <w:rPr>
+          <w:rFonts w:ascii="Segoe UI" w:hAnsi="Segoe UI" w:cs="Segoe UI"/>
+          <w:color w:val="212121"/>
+          <w:sz w:val="20"/>
+          <w:szCs w:val="20"/>
+          <w:shd w:val="clear" w:color="auto" w:fill="FFFFFF"/>
+          <w:lang w:val="en-US"/>
+        </w:rPr>
+        <w:t>estudiantes</w:t>
+      </w:r>
+      <w:proofErr w:type="spellEnd"/>
+      <w:r>
+        <w:rPr>
+          <w:rFonts w:ascii="Segoe UI" w:hAnsi="Segoe UI" w:cs="Segoe UI"/>
+          <w:color w:val="212121"/>
+          <w:sz w:val="20"/>
+          <w:szCs w:val="20"/>
+          <w:shd w:val="clear" w:color="auto" w:fill="FFFFFF"/>
+          <w:lang w:val="en-US"/>
+        </w:rPr>
+        <w:t>/:search</w:t>
+      </w:r>
+    </w:p>
+    <w:p>
+      <w:pPr>
+        <w:pStyle w:val="Prrafodelista"/>
+        <w:numPr>
+          <w:ilvl w:val="0"/>
+          <w:numId w:val="1"/>
+        </w:numPr>
+        <w:spacing w:line="240" w:lineRule="auto"/>
+        <w:rPr>
+          <w:b/>
+          <w:bCs/>
+          <w:sz w:val="24"/>
+          <w:szCs w:val="24"/>
           <w:lang w:val="en-US"/>
         </w:rPr>
       </w:pPr>
@@ -8125,7 +8527,6 @@
           <w:szCs w:val="24"/>
           <w:lang w:val="en-US"/>
         </w:rPr>
-        <w:lastRenderedPageBreak/>
         <w:t xml:space="preserve">Crear  </w:t>
       </w:r>
       <w:proofErr w:type="spellStart"/>
@@ -10214,7 +10615,6 @@
           <w:szCs w:val="18"/>
           <w:lang w:eastAsia="es-CO"/>
         </w:rPr>
-        <w:lastRenderedPageBreak/>
         <w:t>    </w:t>
       </w:r>
       <w:r>
@@ -11714,6 +12114,7 @@
           <w:szCs w:val="24"/>
           <w:lang w:val="en-US"/>
         </w:rPr>
+        <w:lastRenderedPageBreak/>
         <w:t>Get</w:t>
       </w:r>
       <w:proofErr w:type="gramStart"/>
@@ -12134,7 +12535,6 @@
           <w:sz w:val="24"/>
           <w:szCs w:val="24"/>
         </w:rPr>
-        <w:lastRenderedPageBreak/>
         <w:t>Listar personas que pueden res</w:t>
       </w:r>
       <w:r>
@@ -13710,7 +14110,6 @@
           <w:szCs w:val="24"/>
           <w:lang w:val="en-US"/>
         </w:rPr>
-        <w:lastRenderedPageBreak/>
         <w:t>Crear personas</w:t>
       </w:r>
     </w:p>
@@ -15658,7 +16057,7 @@
   <w:abstractNum w:abstractNumId="3" w15:restartNumberingAfterBreak="0">
     <w:nsid w:val="13ED1BC4"/>
     <w:multiLevelType w:val="hybridMultilevel"/>
-    <w:tmpl w:val="06403398"/>
+    <w:tmpl w:val="BBC85CF8"/>
     <w:lvl w:ilvl="0" w:tplc="240A0001">
       <w:start w:val="1"/>
       <w:numFmt w:val="bullet"/>
@@ -17560,16 +17959,8 @@
 <file path=customXml/itemProps3.xml><?xml version="1.0" encoding="utf-8"?>
 <ds:datastoreItem xmlns:ds="http://schemas.openxmlformats.org/officeDocument/2006/customXml" ds:itemID="{88A9CE48-F08B-4A27-9882-EF3B0F38E4DA}">
   <ds:schemaRefs>
-    <ds:schemaRef ds:uri="http://purl.org/dc/elements/1.1/"/>
-    <ds:schemaRef ds:uri="b3748ade-21fd-4212-bfc8-1f1cb2773d7e"/>
-    <ds:schemaRef ds:uri="http://www.w3.org/XML/1998/namespace"/>
     <ds:schemaRef ds:uri="http://schemas.microsoft.com/office/2006/metadata/properties"/>
     <ds:schemaRef ds:uri="http://schemas.microsoft.com/office/infopath/2007/PartnerControls"/>
-    <ds:schemaRef ds:uri="http://schemas.openxmlformats.org/package/2006/metadata/core-properties"/>
-    <ds:schemaRef ds:uri="http://schemas.microsoft.com/office/2006/documentManagement/types"/>
-    <ds:schemaRef ds:uri="c73c5248-8bfa-4aea-b121-501f9adfba85"/>
-    <ds:schemaRef ds:uri="http://purl.org/dc/dcmitype/"/>
-    <ds:schemaRef ds:uri="http://purl.org/dc/terms/"/>
   </ds:schemaRefs>
 </ds:datastoreItem>
 </file>
</xml_diff>

<commit_message>
cargar documentos, listar y ver
</commit_message>
<xml_diff>
--- a/plataformaCentroDeConciliacion/Documentos/Rutas.docx
+++ b/plataformaCentroDeConciliacion/Documentos/Rutas.docx
@@ -3348,15 +3348,27 @@
           <w:lang w:val="en-US"/>
         </w:rPr>
       </w:pPr>
-      <w:r>
-        <w:rPr>
-          <w:b/>
-          <w:bCs/>
-          <w:sz w:val="24"/>
-          <w:szCs w:val="24"/>
-          <w:lang w:val="en-US"/>
-        </w:rPr>
-        <w:t xml:space="preserve">Crear </w:t>
+      <w:proofErr w:type="spellStart"/>
+      <w:r>
+        <w:rPr>
+          <w:b/>
+          <w:bCs/>
+          <w:sz w:val="24"/>
+          <w:szCs w:val="24"/>
+          <w:lang w:val="en-US"/>
+        </w:rPr>
+        <w:t>Crear</w:t>
+      </w:r>
+      <w:proofErr w:type="spellEnd"/>
+      <w:r>
+        <w:rPr>
+          <w:b/>
+          <w:bCs/>
+          <w:sz w:val="24"/>
+          <w:szCs w:val="24"/>
+          <w:lang w:val="en-US"/>
+        </w:rPr>
+        <w:t xml:space="preserve"> </w:t>
       </w:r>
       <w:proofErr w:type="spellStart"/>
       <w:r>
@@ -5624,36 +5636,38 @@
           <w:lang w:val="en-US"/>
         </w:rPr>
       </w:pPr>
-      <w:r>
-        <w:rPr>
-          <w:b/>
-          <w:bCs/>
-          <w:sz w:val="24"/>
-          <w:szCs w:val="24"/>
-          <w:lang w:val="en-US"/>
-        </w:rPr>
-        <w:t xml:space="preserve">Crear </w:t>
-      </w:r>
-      <w:proofErr w:type="spellStart"/>
-      <w:r>
-        <w:rPr>
-          <w:b/>
-          <w:bCs/>
-          <w:sz w:val="24"/>
-          <w:szCs w:val="24"/>
-          <w:lang w:val="en-US"/>
-        </w:rPr>
-        <w:t>con</w:t>
-      </w:r>
-      <w:r>
-        <w:rPr>
-          <w:b/>
-          <w:bCs/>
-          <w:sz w:val="24"/>
-          <w:szCs w:val="24"/>
-          <w:lang w:val="en-US"/>
-        </w:rPr>
-        <w:t>vocante</w:t>
+      <w:proofErr w:type="spellStart"/>
+      <w:r>
+        <w:rPr>
+          <w:b/>
+          <w:bCs/>
+          <w:sz w:val="24"/>
+          <w:szCs w:val="24"/>
+          <w:lang w:val="en-US"/>
+        </w:rPr>
+        <w:t>Crear</w:t>
+      </w:r>
+      <w:proofErr w:type="spellEnd"/>
+      <w:r>
+        <w:rPr>
+          <w:b/>
+          <w:bCs/>
+          <w:sz w:val="24"/>
+          <w:szCs w:val="24"/>
+          <w:lang w:val="en-US"/>
+        </w:rPr>
+        <w:t xml:space="preserve"> </w:t>
+      </w:r>
+      <w:proofErr w:type="spellStart"/>
+      <w:r>
+        <w:rPr>
+          <w:b/>
+          <w:bCs/>
+          <w:sz w:val="24"/>
+          <w:szCs w:val="24"/>
+          <w:lang w:val="en-US"/>
+        </w:rPr>
+        <w:t>convocante</w:t>
       </w:r>
       <w:proofErr w:type="spellEnd"/>
     </w:p>
@@ -5670,42 +5684,48 @@
           <w:bCs/>
           <w:sz w:val="24"/>
           <w:szCs w:val="24"/>
-          <w:lang w:val="en-US"/>
-        </w:rPr>
-      </w:pPr>
-      <w:r>
-        <w:rPr>
-          <w:b/>
-          <w:bCs/>
-          <w:sz w:val="24"/>
-          <w:szCs w:val="24"/>
-          <w:lang w:val="en-US"/>
+        </w:rPr>
+      </w:pPr>
+      <w:r>
+        <w:rPr>
+          <w:b/>
+          <w:bCs/>
+          <w:sz w:val="24"/>
+          <w:szCs w:val="24"/>
         </w:rPr>
         <w:t xml:space="preserve">Post: </w:t>
       </w:r>
-      <w:proofErr w:type="spellStart"/>
-      <w:r>
-        <w:rPr>
-          <w:rFonts w:ascii="Segoe UI" w:hAnsi="Segoe UI" w:cs="Segoe UI"/>
-          <w:color w:val="212121"/>
-          <w:sz w:val="20"/>
-          <w:szCs w:val="20"/>
-          <w:shd w:val="clear" w:color="auto" w:fill="FFFFFF"/>
-          <w:lang w:val="en-US"/>
-        </w:rPr>
-        <w:t>api</w:t>
-      </w:r>
-      <w:proofErr w:type="spellEnd"/>
-      <w:r>
-        <w:rPr>
-          <w:rFonts w:ascii="Segoe UI" w:hAnsi="Segoe UI" w:cs="Segoe UI"/>
-          <w:color w:val="212121"/>
-          <w:sz w:val="20"/>
-          <w:szCs w:val="20"/>
-          <w:shd w:val="clear" w:color="auto" w:fill="FFFFFF"/>
-          <w:lang w:val="en-US"/>
-        </w:rPr>
-        <w:t>/gateway/v1/solicitudes</w:t>
+      <w:r>
+        <w:rPr>
+          <w:rFonts w:ascii="Segoe UI" w:hAnsi="Segoe UI" w:cs="Segoe UI"/>
+          <w:color w:val="212121"/>
+          <w:sz w:val="20"/>
+          <w:szCs w:val="20"/>
+          <w:shd w:val="clear" w:color="auto" w:fill="FFFFFF"/>
+        </w:rPr>
+        <w:t>api/</w:t>
+      </w:r>
+      <w:proofErr w:type="spellStart"/>
+      <w:r>
+        <w:rPr>
+          <w:rFonts w:ascii="Segoe UI" w:hAnsi="Segoe UI" w:cs="Segoe UI"/>
+          <w:color w:val="212121"/>
+          <w:sz w:val="20"/>
+          <w:szCs w:val="20"/>
+          <w:shd w:val="clear" w:color="auto" w:fill="FFFFFF"/>
+        </w:rPr>
+        <w:t>gateway</w:t>
+      </w:r>
+      <w:proofErr w:type="spellEnd"/>
+      <w:r>
+        <w:rPr>
+          <w:rFonts w:ascii="Segoe UI" w:hAnsi="Segoe UI" w:cs="Segoe UI"/>
+          <w:color w:val="212121"/>
+          <w:sz w:val="20"/>
+          <w:szCs w:val="20"/>
+          <w:shd w:val="clear" w:color="auto" w:fill="FFFFFF"/>
+        </w:rPr>
+        <w:t>/v1/solicitudes</w:t>
       </w:r>
       <w:proofErr w:type="gramStart"/>
       <w:r>
@@ -5715,7 +5735,6 @@
           <w:sz w:val="20"/>
           <w:szCs w:val="20"/>
           <w:shd w:val="clear" w:color="auto" w:fill="FFFFFF"/>
-          <w:lang w:val="en-US"/>
         </w:rPr>
         <w:t>/:Id</w:t>
       </w:r>
@@ -5727,7 +5746,6 @@
           <w:sz w:val="20"/>
           <w:szCs w:val="20"/>
           <w:shd w:val="clear" w:color="auto" w:fill="FFFFFF"/>
-          <w:lang w:val="en-US"/>
         </w:rPr>
         <w:t>/</w:t>
       </w:r>
@@ -5739,8 +5757,9 @@
           <w:szCs w:val="18"/>
           <w:shd w:val="clear" w:color="auto" w:fill="FFFFFF"/>
         </w:rPr>
-        <w:t>convoca</w:t>
-      </w:r>
+        <w:t>convocados/</w:t>
+      </w:r>
+      <w:proofErr w:type="spellStart"/>
       <w:r>
         <w:rPr>
           <w:rFonts w:ascii="Helvetica" w:hAnsi="Helvetica" w:cs="Helvetica"/>
@@ -5749,27 +5768,6 @@
           <w:szCs w:val="18"/>
           <w:shd w:val="clear" w:color="auto" w:fill="FFFFFF"/>
         </w:rPr>
-        <w:t>dos</w:t>
-      </w:r>
-      <w:r>
-        <w:rPr>
-          <w:rFonts w:ascii="Helvetica" w:hAnsi="Helvetica" w:cs="Helvetica"/>
-          <w:color w:val="212121"/>
-          <w:sz w:val="18"/>
-          <w:szCs w:val="18"/>
-          <w:shd w:val="clear" w:color="auto" w:fill="FFFFFF"/>
-        </w:rPr>
-        <w:t>/</w:t>
-      </w:r>
-      <w:proofErr w:type="spellStart"/>
-      <w:r>
-        <w:rPr>
-          <w:rFonts w:ascii="Helvetica" w:hAnsi="Helvetica" w:cs="Helvetica"/>
-          <w:color w:val="212121"/>
-          <w:sz w:val="18"/>
-          <w:szCs w:val="18"/>
-          <w:shd w:val="clear" w:color="auto" w:fill="FFFFFF"/>
-        </w:rPr>
         <w:t>crear_personas</w:t>
       </w:r>
       <w:proofErr w:type="spellEnd"/>
@@ -5783,16 +5781,14 @@
           <w:bCs/>
           <w:sz w:val="24"/>
           <w:szCs w:val="24"/>
-          <w:lang w:val="en-US"/>
-        </w:rPr>
-      </w:pPr>
-      <w:r>
-        <w:rPr>
-          <w:b/>
-          <w:bCs/>
-          <w:sz w:val="24"/>
-          <w:szCs w:val="24"/>
-          <w:lang w:val="en-US"/>
+        </w:rPr>
+      </w:pPr>
+      <w:r>
+        <w:rPr>
+          <w:b/>
+          <w:bCs/>
+          <w:sz w:val="24"/>
+          <w:szCs w:val="24"/>
         </w:rPr>
         <w:br/>
       </w:r>
@@ -6601,36 +6597,38 @@
           <w:lang w:val="en-US"/>
         </w:rPr>
       </w:pPr>
-      <w:r>
-        <w:rPr>
-          <w:b/>
-          <w:bCs/>
-          <w:sz w:val="24"/>
-          <w:szCs w:val="24"/>
-          <w:lang w:val="en-US"/>
-        </w:rPr>
-        <w:t xml:space="preserve">Crear </w:t>
-      </w:r>
-      <w:proofErr w:type="spellStart"/>
-      <w:r>
-        <w:rPr>
-          <w:b/>
-          <w:bCs/>
-          <w:sz w:val="24"/>
-          <w:szCs w:val="24"/>
-          <w:lang w:val="en-US"/>
-        </w:rPr>
-        <w:t>convo</w:t>
-      </w:r>
-      <w:r>
-        <w:rPr>
-          <w:b/>
-          <w:bCs/>
-          <w:sz w:val="24"/>
-          <w:szCs w:val="24"/>
-          <w:lang w:val="en-US"/>
-        </w:rPr>
-        <w:t>cado</w:t>
+      <w:proofErr w:type="spellStart"/>
+      <w:r>
+        <w:rPr>
+          <w:b/>
+          <w:bCs/>
+          <w:sz w:val="24"/>
+          <w:szCs w:val="24"/>
+          <w:lang w:val="en-US"/>
+        </w:rPr>
+        <w:t>Crear</w:t>
+      </w:r>
+      <w:proofErr w:type="spellEnd"/>
+      <w:r>
+        <w:rPr>
+          <w:b/>
+          <w:bCs/>
+          <w:sz w:val="24"/>
+          <w:szCs w:val="24"/>
+          <w:lang w:val="en-US"/>
+        </w:rPr>
+        <w:t xml:space="preserve"> </w:t>
+      </w:r>
+      <w:proofErr w:type="spellStart"/>
+      <w:r>
+        <w:rPr>
+          <w:b/>
+          <w:bCs/>
+          <w:sz w:val="24"/>
+          <w:szCs w:val="24"/>
+          <w:lang w:val="en-US"/>
+        </w:rPr>
+        <w:t>convocado</w:t>
       </w:r>
       <w:proofErr w:type="spellEnd"/>
     </w:p>
@@ -8518,6 +8516,7 @@
           <w:lang w:val="en-US"/>
         </w:rPr>
       </w:pPr>
+      <w:proofErr w:type="spellStart"/>
       <w:proofErr w:type="gramStart"/>
       <w:r>
         <w:rPr>
@@ -8527,7 +8526,18 @@
           <w:szCs w:val="24"/>
           <w:lang w:val="en-US"/>
         </w:rPr>
-        <w:t xml:space="preserve">Crear  </w:t>
+        <w:t>Crear</w:t>
+      </w:r>
+      <w:proofErr w:type="spellEnd"/>
+      <w:r>
+        <w:rPr>
+          <w:b/>
+          <w:bCs/>
+          <w:sz w:val="24"/>
+          <w:szCs w:val="24"/>
+          <w:lang w:val="en-US"/>
+        </w:rPr>
+        <w:t xml:space="preserve">  </w:t>
       </w:r>
       <w:proofErr w:type="spellStart"/>
       <w:r>
@@ -9688,15 +9698,27 @@
           <w:lang w:val="en-US"/>
         </w:rPr>
       </w:pPr>
-      <w:r>
-        <w:rPr>
-          <w:b/>
-          <w:bCs/>
-          <w:sz w:val="24"/>
-          <w:szCs w:val="24"/>
-          <w:lang w:val="en-US"/>
-        </w:rPr>
-        <w:t xml:space="preserve">Crear </w:t>
+      <w:proofErr w:type="spellStart"/>
+      <w:r>
+        <w:rPr>
+          <w:b/>
+          <w:bCs/>
+          <w:sz w:val="24"/>
+          <w:szCs w:val="24"/>
+          <w:lang w:val="en-US"/>
+        </w:rPr>
+        <w:t>Crear</w:t>
+      </w:r>
+      <w:proofErr w:type="spellEnd"/>
+      <w:r>
+        <w:rPr>
+          <w:b/>
+          <w:bCs/>
+          <w:sz w:val="24"/>
+          <w:szCs w:val="24"/>
+          <w:lang w:val="en-US"/>
+        </w:rPr>
+        <w:t xml:space="preserve"> </w:t>
       </w:r>
       <w:proofErr w:type="spellStart"/>
       <w:r>
@@ -10319,6 +10341,7 @@
           <w:lang w:val="en-US"/>
         </w:rPr>
       </w:pPr>
+      <w:proofErr w:type="spellStart"/>
       <w:r>
         <w:rPr>
           <w:b/>
@@ -10329,6 +10352,7 @@
         </w:rPr>
         <w:t>Crear</w:t>
       </w:r>
+      <w:proofErr w:type="spellEnd"/>
       <w:r>
         <w:rPr>
           <w:b/>
@@ -14316,16 +14340,14 @@
           <w:bCs/>
           <w:sz w:val="24"/>
           <w:szCs w:val="24"/>
-          <w:lang w:val="en-US"/>
-        </w:rPr>
-      </w:pPr>
-      <w:r>
-        <w:rPr>
-          <w:b/>
-          <w:bCs/>
-          <w:sz w:val="24"/>
-          <w:szCs w:val="24"/>
-          <w:lang w:val="en-US"/>
+        </w:rPr>
+      </w:pPr>
+      <w:r>
+        <w:rPr>
+          <w:b/>
+          <w:bCs/>
+          <w:sz w:val="24"/>
+          <w:szCs w:val="24"/>
         </w:rPr>
         <w:t>Crear personas</w:t>
       </w:r>
@@ -15780,6 +15802,475 @@
         <w:pStyle w:val="Prrafodelista"/>
         <w:spacing w:line="240" w:lineRule="auto"/>
         <w:ind w:left="1068"/>
+        <w:rPr>
+          <w:b/>
+          <w:bCs/>
+          <w:sz w:val="24"/>
+          <w:szCs w:val="24"/>
+          <w:lang w:val="en-US"/>
+        </w:rPr>
+      </w:pPr>
+      <w:proofErr w:type="spellStart"/>
+      <w:r>
+        <w:rPr>
+          <w:b/>
+          <w:bCs/>
+          <w:sz w:val="24"/>
+          <w:szCs w:val="24"/>
+          <w:lang w:val="en-US"/>
+        </w:rPr>
+        <w:lastRenderedPageBreak/>
+        <w:t>Documentos</w:t>
+      </w:r>
+      <w:proofErr w:type="spellEnd"/>
+    </w:p>
+    <w:p>
+      <w:pPr>
+        <w:pStyle w:val="Prrafodelista"/>
+        <w:spacing w:line="240" w:lineRule="auto"/>
+        <w:ind w:left="1068"/>
+        <w:rPr>
+          <w:b/>
+          <w:bCs/>
+          <w:sz w:val="24"/>
+          <w:szCs w:val="24"/>
+          <w:lang w:val="en-US"/>
+        </w:rPr>
+      </w:pPr>
+    </w:p>
+    <w:p>
+      <w:pPr>
+        <w:pStyle w:val="Prrafodelista"/>
+        <w:spacing w:line="240" w:lineRule="auto"/>
+        <w:ind w:left="1068" w:firstLine="348"/>
+        <w:rPr>
+          <w:b/>
+          <w:bCs/>
+          <w:sz w:val="24"/>
+          <w:szCs w:val="24"/>
+          <w:lang w:val="en-US"/>
+        </w:rPr>
+      </w:pPr>
+      <w:proofErr w:type="spellStart"/>
+      <w:r>
+        <w:rPr>
+          <w:b/>
+          <w:bCs/>
+          <w:sz w:val="24"/>
+          <w:szCs w:val="24"/>
+          <w:lang w:val="en-US"/>
+        </w:rPr>
+        <w:t>Listar</w:t>
+      </w:r>
+      <w:proofErr w:type="spellEnd"/>
+      <w:r>
+        <w:rPr>
+          <w:b/>
+          <w:bCs/>
+          <w:sz w:val="24"/>
+          <w:szCs w:val="24"/>
+          <w:lang w:val="en-US"/>
+        </w:rPr>
+        <w:t xml:space="preserve"> </w:t>
+      </w:r>
+      <w:proofErr w:type="spellStart"/>
+      <w:r>
+        <w:rPr>
+          <w:b/>
+          <w:bCs/>
+          <w:sz w:val="24"/>
+          <w:szCs w:val="24"/>
+          <w:lang w:val="en-US"/>
+        </w:rPr>
+        <w:t>documentos</w:t>
+      </w:r>
+      <w:proofErr w:type="spellEnd"/>
+    </w:p>
+    <w:p>
+      <w:pPr>
+        <w:pStyle w:val="Prrafodelista"/>
+        <w:spacing w:line="240" w:lineRule="auto"/>
+        <w:ind w:left="1068" w:firstLine="348"/>
+        <w:rPr>
+          <w:b/>
+          <w:bCs/>
+          <w:sz w:val="24"/>
+          <w:szCs w:val="24"/>
+          <w:lang w:val="en-US"/>
+        </w:rPr>
+      </w:pPr>
+    </w:p>
+    <w:p>
+      <w:pPr>
+        <w:pStyle w:val="Prrafodelista"/>
+        <w:numPr>
+          <w:ilvl w:val="2"/>
+          <w:numId w:val="1"/>
+        </w:numPr>
+        <w:spacing w:line="240" w:lineRule="auto"/>
+        <w:rPr>
+          <w:b/>
+          <w:bCs/>
+          <w:sz w:val="24"/>
+          <w:szCs w:val="24"/>
+          <w:lang w:val="en-US"/>
+        </w:rPr>
+      </w:pPr>
+      <w:proofErr w:type="gramStart"/>
+      <w:r>
+        <w:rPr>
+          <w:b/>
+          <w:bCs/>
+          <w:sz w:val="24"/>
+          <w:szCs w:val="24"/>
+          <w:lang w:val="en-US"/>
+        </w:rPr>
+        <w:t>Get :</w:t>
+      </w:r>
+      <w:proofErr w:type="gramEnd"/>
+      <w:r>
+        <w:rPr>
+          <w:b/>
+          <w:bCs/>
+          <w:sz w:val="24"/>
+          <w:szCs w:val="24"/>
+          <w:lang w:val="en-US"/>
+        </w:rPr>
+        <w:t xml:space="preserve"> </w:t>
+      </w:r>
+      <w:hyperlink r:id="rId9" w:history="1">
+        <w:r>
+          <w:rPr>
+            <w:rStyle w:val="Hipervnculo"/>
+            <w:rFonts w:ascii="Segoe UI" w:hAnsi="Segoe UI" w:cs="Segoe UI"/>
+            <w:sz w:val="18"/>
+            <w:szCs w:val="18"/>
+            <w:shd w:val="clear" w:color="auto" w:fill="FFFFFF"/>
+            <w:lang w:val="en-US"/>
+          </w:rPr>
+          <w:t>http://localhost:3001/api/gateway/v1/solicitudes/</w:t>
+        </w:r>
+        <w:r>
+          <w:rPr>
+            <w:rStyle w:val="Hipervnculo"/>
+            <w:rFonts w:ascii="Segoe UI" w:hAnsi="Segoe UI" w:cs="Segoe UI"/>
+            <w:sz w:val="18"/>
+            <w:szCs w:val="18"/>
+            <w:shd w:val="clear" w:color="auto" w:fill="FFFFFF"/>
+            <w:lang w:val="en-US"/>
+          </w:rPr>
+          <w:t>idsolicitud</w:t>
+        </w:r>
+        <w:r>
+          <w:rPr>
+            <w:rStyle w:val="Hipervnculo"/>
+            <w:rFonts w:ascii="Segoe UI" w:hAnsi="Segoe UI" w:cs="Segoe UI"/>
+            <w:sz w:val="18"/>
+            <w:szCs w:val="18"/>
+            <w:shd w:val="clear" w:color="auto" w:fill="FFFFFF"/>
+            <w:lang w:val="en-US"/>
+          </w:rPr>
+          <w:t>/documentos</w:t>
+        </w:r>
+      </w:hyperlink>
+    </w:p>
+    <w:p>
+      <w:pPr>
+        <w:pStyle w:val="Prrafodelista"/>
+        <w:spacing w:line="240" w:lineRule="auto"/>
+        <w:ind w:left="2160"/>
+        <w:rPr>
+          <w:b/>
+          <w:bCs/>
+          <w:sz w:val="24"/>
+          <w:szCs w:val="24"/>
+          <w:lang w:val="en-US"/>
+        </w:rPr>
+      </w:pPr>
+    </w:p>
+    <w:p>
+      <w:pPr>
+        <w:pStyle w:val="Prrafodelista"/>
+        <w:numPr>
+          <w:ilvl w:val="1"/>
+          <w:numId w:val="1"/>
+        </w:numPr>
+        <w:spacing w:line="240" w:lineRule="auto"/>
+        <w:rPr>
+          <w:b/>
+          <w:bCs/>
+          <w:sz w:val="24"/>
+          <w:szCs w:val="24"/>
+          <w:lang w:val="en-US"/>
+        </w:rPr>
+      </w:pPr>
+      <w:proofErr w:type="spellStart"/>
+      <w:r>
+        <w:rPr>
+          <w:b/>
+          <w:bCs/>
+          <w:sz w:val="24"/>
+          <w:szCs w:val="24"/>
+          <w:lang w:val="en-US"/>
+        </w:rPr>
+        <w:t>Cargar</w:t>
+      </w:r>
+      <w:proofErr w:type="spellEnd"/>
+      <w:r>
+        <w:rPr>
+          <w:b/>
+          <w:bCs/>
+          <w:sz w:val="24"/>
+          <w:szCs w:val="24"/>
+          <w:lang w:val="en-US"/>
+        </w:rPr>
+        <w:t xml:space="preserve"> </w:t>
+      </w:r>
+      <w:proofErr w:type="spellStart"/>
+      <w:r>
+        <w:rPr>
+          <w:b/>
+          <w:bCs/>
+          <w:sz w:val="24"/>
+          <w:szCs w:val="24"/>
+          <w:lang w:val="en-US"/>
+        </w:rPr>
+        <w:t>documentos</w:t>
+      </w:r>
+      <w:proofErr w:type="spellEnd"/>
+      <w:r>
+        <w:rPr>
+          <w:b/>
+          <w:bCs/>
+          <w:sz w:val="24"/>
+          <w:szCs w:val="24"/>
+          <w:lang w:val="en-US"/>
+        </w:rPr>
+        <w:t xml:space="preserve"> </w:t>
+      </w:r>
+    </w:p>
+    <w:p>
+      <w:pPr>
+        <w:pStyle w:val="Prrafodelista"/>
+        <w:spacing w:line="240" w:lineRule="auto"/>
+        <w:ind w:left="1440"/>
+        <w:rPr>
+          <w:b/>
+          <w:bCs/>
+          <w:sz w:val="24"/>
+          <w:szCs w:val="24"/>
+          <w:lang w:val="en-US"/>
+        </w:rPr>
+      </w:pPr>
+    </w:p>
+    <w:p>
+      <w:pPr>
+        <w:pStyle w:val="Prrafodelista"/>
+        <w:numPr>
+          <w:ilvl w:val="2"/>
+          <w:numId w:val="1"/>
+        </w:numPr>
+        <w:spacing w:line="240" w:lineRule="auto"/>
+        <w:rPr>
+          <w:b/>
+          <w:bCs/>
+          <w:sz w:val="24"/>
+          <w:szCs w:val="24"/>
+          <w:lang w:val="en-US"/>
+        </w:rPr>
+      </w:pPr>
+      <w:r>
+        <w:rPr>
+          <w:b/>
+          <w:bCs/>
+          <w:sz w:val="24"/>
+          <w:szCs w:val="24"/>
+          <w:lang w:val="en-US"/>
+        </w:rPr>
+        <w:t xml:space="preserve">Post: </w:t>
+      </w:r>
+      <w:hyperlink r:id="rId10" w:history="1">
+        <w:r>
+          <w:rPr>
+            <w:rStyle w:val="Hipervnculo"/>
+            <w:rFonts w:ascii="Segoe UI" w:hAnsi="Segoe UI" w:cs="Segoe UI"/>
+            <w:sz w:val="18"/>
+            <w:szCs w:val="18"/>
+            <w:shd w:val="clear" w:color="auto" w:fill="FFFFFF"/>
+            <w:lang w:val="en-US"/>
+          </w:rPr>
+          <w:t>http://localhost:3001/api/gateway/v1/solicitudes/</w:t>
+        </w:r>
+        <w:r>
+          <w:rPr>
+            <w:rStyle w:val="Hipervnculo"/>
+            <w:rFonts w:ascii="Segoe UI" w:hAnsi="Segoe UI" w:cs="Segoe UI"/>
+            <w:sz w:val="18"/>
+            <w:szCs w:val="18"/>
+            <w:shd w:val="clear" w:color="auto" w:fill="FFFFFF"/>
+            <w:lang w:val="en-US"/>
+          </w:rPr>
+          <w:t>idsolicitud</w:t>
+        </w:r>
+        <w:r>
+          <w:rPr>
+            <w:rStyle w:val="Hipervnculo"/>
+            <w:rFonts w:ascii="Segoe UI" w:hAnsi="Segoe UI" w:cs="Segoe UI"/>
+            <w:sz w:val="18"/>
+            <w:szCs w:val="18"/>
+            <w:shd w:val="clear" w:color="auto" w:fill="FFFFFF"/>
+            <w:lang w:val="en-US"/>
+          </w:rPr>
+          <w:t>/documentos</w:t>
+        </w:r>
+      </w:hyperlink>
+    </w:p>
+    <w:p>
+      <w:pPr>
+        <w:pStyle w:val="Prrafodelista"/>
+        <w:spacing w:line="240" w:lineRule="auto"/>
+        <w:ind w:left="2160"/>
+        <w:rPr>
+          <w:b/>
+          <w:bCs/>
+          <w:sz w:val="24"/>
+          <w:szCs w:val="24"/>
+          <w:lang w:val="en-US"/>
+        </w:rPr>
+      </w:pPr>
+    </w:p>
+    <w:p>
+      <w:pPr>
+        <w:pStyle w:val="Prrafodelista"/>
+        <w:numPr>
+          <w:ilvl w:val="1"/>
+          <w:numId w:val="1"/>
+        </w:numPr>
+        <w:spacing w:line="240" w:lineRule="auto"/>
+        <w:rPr>
+          <w:b/>
+          <w:bCs/>
+          <w:sz w:val="24"/>
+          <w:szCs w:val="24"/>
+        </w:rPr>
+      </w:pPr>
+      <w:r>
+        <w:rPr>
+          <w:b/>
+          <w:bCs/>
+          <w:sz w:val="24"/>
+          <w:szCs w:val="24"/>
+        </w:rPr>
+        <w:t>Acceder a un document</w:t>
+      </w:r>
+      <w:r>
+        <w:rPr>
+          <w:b/>
+          <w:bCs/>
+          <w:sz w:val="24"/>
+          <w:szCs w:val="24"/>
+        </w:rPr>
+        <w:t>o</w:t>
+      </w:r>
+      <w:r>
+        <w:rPr>
+          <w:b/>
+          <w:bCs/>
+          <w:sz w:val="24"/>
+          <w:szCs w:val="24"/>
+        </w:rPr>
+        <w:t xml:space="preserve"> e</w:t>
+      </w:r>
+      <w:r>
+        <w:rPr>
+          <w:b/>
+          <w:bCs/>
+          <w:sz w:val="24"/>
+          <w:szCs w:val="24"/>
+        </w:rPr>
+        <w:t>specifico</w:t>
+      </w:r>
+    </w:p>
+    <w:p>
+      <w:pPr>
+        <w:pStyle w:val="Prrafodelista"/>
+        <w:spacing w:line="240" w:lineRule="auto"/>
+        <w:ind w:left="1440"/>
+        <w:rPr>
+          <w:b/>
+          <w:bCs/>
+          <w:sz w:val="24"/>
+          <w:szCs w:val="24"/>
+        </w:rPr>
+      </w:pPr>
+    </w:p>
+    <w:p>
+      <w:pPr>
+        <w:pStyle w:val="Prrafodelista"/>
+        <w:numPr>
+          <w:ilvl w:val="2"/>
+          <w:numId w:val="1"/>
+        </w:numPr>
+        <w:spacing w:line="240" w:lineRule="auto"/>
+        <w:rPr>
+          <w:b/>
+          <w:bCs/>
+          <w:sz w:val="24"/>
+          <w:szCs w:val="24"/>
+          <w:lang w:val="en-US"/>
+        </w:rPr>
+      </w:pPr>
+      <w:r>
+        <w:rPr>
+          <w:b/>
+          <w:bCs/>
+          <w:sz w:val="24"/>
+          <w:szCs w:val="24"/>
+          <w:lang w:val="en-US"/>
+        </w:rPr>
+        <w:t>Get:</w:t>
+      </w:r>
+      <w:r>
+        <w:rPr>
+          <w:rFonts w:ascii="Segoe UI" w:hAnsi="Segoe UI" w:cs="Segoe UI"/>
+          <w:color w:val="212121"/>
+          <w:sz w:val="18"/>
+          <w:szCs w:val="18"/>
+          <w:shd w:val="clear" w:color="auto" w:fill="FFFFFF"/>
+          <w:lang w:val="en-US"/>
+        </w:rPr>
+        <w:t xml:space="preserve"> </w:t>
+      </w:r>
+      <w:hyperlink r:id="rId11" w:history="1">
+        <w:r>
+          <w:rPr>
+            <w:rStyle w:val="Hipervnculo"/>
+            <w:rFonts w:ascii="Segoe UI" w:hAnsi="Segoe UI" w:cs="Segoe UI"/>
+            <w:sz w:val="18"/>
+            <w:szCs w:val="18"/>
+            <w:shd w:val="clear" w:color="auto" w:fill="FFFFFF"/>
+            <w:lang w:val="en-US"/>
+          </w:rPr>
+          <w:t>http://localhost:3001/api/gateway/v1/documentos/</w:t>
+        </w:r>
+      </w:hyperlink>
+      <w:r>
+        <w:rPr>
+          <w:rFonts w:ascii="Segoe UI" w:hAnsi="Segoe UI" w:cs="Segoe UI"/>
+          <w:color w:val="212121"/>
+          <w:sz w:val="18"/>
+          <w:szCs w:val="18"/>
+          <w:shd w:val="clear" w:color="auto" w:fill="FFFFFF"/>
+          <w:lang w:val="en-US"/>
+        </w:rPr>
+        <w:t>iddocumento</w:t>
+      </w:r>
+    </w:p>
+    <w:p>
+      <w:pPr>
+        <w:pStyle w:val="Prrafodelista"/>
+        <w:spacing w:line="240" w:lineRule="auto"/>
+        <w:ind w:left="2160"/>
         <w:rPr>
           <w:b/>
           <w:bCs/>
@@ -16274,7 +16765,7 @@
   <w:abstractNum w:abstractNumId="3" w15:restartNumberingAfterBreak="0">
     <w:nsid w:val="13ED1BC4"/>
     <w:multiLevelType w:val="hybridMultilevel"/>
-    <w:tmpl w:val="BBC85CF8"/>
+    <w:tmpl w:val="A3D47752"/>
     <w:lvl w:ilvl="0" w:tplc="240A0001">
       <w:start w:val="1"/>
       <w:numFmt w:val="bullet"/>
@@ -17648,6 +18139,29 @@
       <w:contextualSpacing/>
     </w:pPr>
   </w:style>
+  <w:style w:type="character" w:styleId="Hipervnculo">
+    <w:name w:val="Hyperlink"/>
+    <w:basedOn w:val="Fuentedeprrafopredeter"/>
+    <w:uiPriority w:val="99"/>
+    <w:unhideWhenUsed/>
+    <w:rsid w:val="00E76A3F"/>
+    <w:rPr>
+      <w:color w:val="0563C1" w:themeColor="hyperlink"/>
+      <w:u w:val="single"/>
+    </w:rPr>
+  </w:style>
+  <w:style w:type="character" w:styleId="Mencinsinresolver">
+    <w:name w:val="Unresolved Mention"/>
+    <w:basedOn w:val="Fuentedeprrafopredeter"/>
+    <w:uiPriority w:val="99"/>
+    <w:semiHidden/>
+    <w:unhideWhenUsed/>
+    <w:rsid w:val="00E76A3F"/>
+    <w:rPr>
+      <w:color w:val="605E5C"/>
+      <w:shd w:val="clear" w:color="auto" w:fill="E1DFDD"/>
+    </w:rPr>
+  </w:style>
 </w:styles>
 </file>
 
@@ -17947,6 +18461,15 @@
 </file>
 
 <file path=customXml/item1.xml><?xml version="1.0" encoding="utf-8"?>
+<?mso-contentType ?>
+<FormTemplates xmlns="http://schemas.microsoft.com/sharepoint/v3/contenttype/forms">
+  <Display>DocumentLibraryForm</Display>
+  <Edit>DocumentLibraryForm</Edit>
+  <New>DocumentLibraryForm</New>
+</FormTemplates>
+</file>
+
+<file path=customXml/item2.xml><?xml version="1.0" encoding="utf-8"?>
 <ct:contentTypeSchema xmlns:ct="http://schemas.microsoft.com/office/2006/metadata/contentType" xmlns:ma="http://schemas.microsoft.com/office/2006/metadata/properties/metaAttributes" ct:_="" ma:_="" ma:contentTypeName="Documento" ma:contentTypeID="0x0101001B0680F888B0BB428566A05097B8F480" ma:contentTypeVersion="7" ma:contentTypeDescription="Crear nuevo documento." ma:contentTypeScope="" ma:versionID="50f9fea73269517ab7e52ff6591ce0f1">
   <xsd:schema xmlns:xsd="http://www.w3.org/2001/XMLSchema" xmlns:xs="http://www.w3.org/2001/XMLSchema" xmlns:p="http://schemas.microsoft.com/office/2006/metadata/properties" xmlns:ns3="b3748ade-21fd-4212-bfc8-1f1cb2773d7e" xmlns:ns4="c73c5248-8bfa-4aea-b121-501f9adfba85" targetNamespace="http://schemas.microsoft.com/office/2006/metadata/properties" ma:root="true" ma:fieldsID="55ebf09d146f474f7c0777053fdb5a4f" ns3:_="" ns4:_="">
     <xsd:import namespace="b3748ade-21fd-4212-bfc8-1f1cb2773d7e"/>
@@ -18131,15 +18654,6 @@
 </ct:contentTypeSchema>
 </file>
 
-<file path=customXml/item2.xml><?xml version="1.0" encoding="utf-8"?>
-<?mso-contentType ?>
-<FormTemplates xmlns="http://schemas.microsoft.com/sharepoint/v3/contenttype/forms">
-  <Display>DocumentLibraryForm</Display>
-  <Edit>DocumentLibraryForm</Edit>
-  <New>DocumentLibraryForm</New>
-</FormTemplates>
-</file>
-
 <file path=customXml/item3.xml><?xml version="1.0" encoding="utf-8"?>
 <p:properties xmlns:p="http://schemas.microsoft.com/office/2006/metadata/properties" xmlns:xsi="http://www.w3.org/2001/XMLSchema-instance" xmlns:pc="http://schemas.microsoft.com/office/infopath/2007/PartnerControls">
   <documentManagement/>
@@ -18147,6 +18661,14 @@
 </file>
 
 <file path=customXml/itemProps1.xml><?xml version="1.0" encoding="utf-8"?>
+<ds:datastoreItem xmlns:ds="http://schemas.openxmlformats.org/officeDocument/2006/customXml" ds:itemID="{3A06A1D0-EB67-47DA-8E20-716458E5287E}">
+  <ds:schemaRefs>
+    <ds:schemaRef ds:uri="http://schemas.microsoft.com/sharepoint/v3/contenttype/forms"/>
+  </ds:schemaRefs>
+</ds:datastoreItem>
+</file>
+
+<file path=customXml/itemProps2.xml><?xml version="1.0" encoding="utf-8"?>
 <ds:datastoreItem xmlns:ds="http://schemas.openxmlformats.org/officeDocument/2006/customXml" ds:itemID="{4B8197CE-6E0A-4F24-912D-1A2A52A5C693}">
   <ds:schemaRefs>
     <ds:schemaRef ds:uri="http://schemas.microsoft.com/office/2006/metadata/contentType"/>
@@ -18165,14 +18687,6 @@
 </ds:datastoreItem>
 </file>
 
-<file path=customXml/itemProps2.xml><?xml version="1.0" encoding="utf-8"?>
-<ds:datastoreItem xmlns:ds="http://schemas.openxmlformats.org/officeDocument/2006/customXml" ds:itemID="{3A06A1D0-EB67-47DA-8E20-716458E5287E}">
-  <ds:schemaRefs>
-    <ds:schemaRef ds:uri="http://schemas.microsoft.com/sharepoint/v3/contenttype/forms"/>
-  </ds:schemaRefs>
-</ds:datastoreItem>
-</file>
-
 <file path=customXml/itemProps3.xml><?xml version="1.0" encoding="utf-8"?>
 <ds:datastoreItem xmlns:ds="http://schemas.openxmlformats.org/officeDocument/2006/customXml" ds:itemID="{88A9CE48-F08B-4A27-9882-EF3B0F38E4DA}">
   <ds:schemaRefs>

</xml_diff>